<commit_message>
Updated concept and Data Diagram
</commit_message>
<xml_diff>
--- a/Submission/Concept_and_Data_Diagram.docx
+++ b/Submission/Concept_and_Data_Diagram.docx
@@ -136,7 +136,6 @@
                           <w:szCs w:val="16"/>
                         </w:rPr>
                       </w:pPr>
-                      <w:proofErr w:type="gramStart"/>
                       <w:r>
                         <w:rPr>
                           <w:sz w:val="16"/>
@@ -144,7 +143,6 @@
                         </w:rPr>
                         <w:t>has</w:t>
                       </w:r>
-                      <w:proofErr w:type="gramEnd"/>
                     </w:p>
                   </w:txbxContent>
                 </v:textbox>
@@ -165,7 +163,6 @@
                           <w:szCs w:val="16"/>
                         </w:rPr>
                       </w:pPr>
-                      <w:proofErr w:type="gramStart"/>
                       <w:r>
                         <w:rPr>
                           <w:sz w:val="16"/>
@@ -173,7 +170,6 @@
                         </w:rPr>
                         <w:t>has</w:t>
                       </w:r>
-                      <w:proofErr w:type="gramEnd"/>
                     </w:p>
                   </w:txbxContent>
                 </v:textbox>
@@ -194,7 +190,6 @@
                           <w:szCs w:val="16"/>
                         </w:rPr>
                       </w:pPr>
-                      <w:proofErr w:type="gramStart"/>
                       <w:r>
                         <w:rPr>
                           <w:sz w:val="16"/>
@@ -223,7 +218,6 @@
                         </w:rPr>
                         <w:t>update</w:t>
                       </w:r>
-                      <w:proofErr w:type="gramEnd"/>
                     </w:p>
                   </w:txbxContent>
                 </v:textbox>
@@ -240,7 +234,6 @@
                           <w:szCs w:val="16"/>
                         </w:rPr>
                       </w:pPr>
-                      <w:proofErr w:type="gramStart"/>
                       <w:r>
                         <w:rPr>
                           <w:sz w:val="16"/>
@@ -248,7 +241,6 @@
                         </w:rPr>
                         <w:t>deliver</w:t>
                       </w:r>
-                      <w:proofErr w:type="gramEnd"/>
                     </w:p>
                   </w:txbxContent>
                 </v:textbox>
@@ -305,7 +297,6 @@
                           <w:szCs w:val="16"/>
                         </w:rPr>
                       </w:pPr>
-                      <w:proofErr w:type="gramStart"/>
                       <w:r>
                         <w:rPr>
                           <w:sz w:val="16"/>
@@ -313,7 +304,6 @@
                         </w:rPr>
                         <w:t>has</w:t>
                       </w:r>
-                      <w:proofErr w:type="gramEnd"/>
                     </w:p>
                   </w:txbxContent>
                 </v:textbox>
@@ -334,21 +324,12 @@
                           <w:szCs w:val="16"/>
                         </w:rPr>
                       </w:pPr>
-                      <w:proofErr w:type="gramStart"/>
                       <w:r>
                         <w:rPr>
                           <w:sz w:val="16"/>
                           <w:szCs w:val="16"/>
                         </w:rPr>
-                        <w:t>place</w:t>
-                      </w:r>
-                      <w:proofErr w:type="gramEnd"/>
-                      <w:r>
-                        <w:rPr>
-                          <w:sz w:val="16"/>
-                          <w:szCs w:val="16"/>
-                        </w:rPr>
-                        <w:t xml:space="preserve"> order</w:t>
+                        <w:t>place order</w:t>
                       </w:r>
                     </w:p>
                   </w:txbxContent>
@@ -474,7 +455,6 @@
                         <w:highlight w:val="white"/>
                       </w:rPr>
                     </w:pPr>
-                    <w:proofErr w:type="spellStart"/>
                     <w:r>
                       <w:rPr>
                         <w:rFonts w:ascii="Consolas" w:hAnsi="Consolas" w:cs="Consolas"/>
@@ -485,7 +465,6 @@
                       </w:rPr>
                       <w:t>Library_ID</w:t>
                     </w:r>
-                    <w:proofErr w:type="spellEnd"/>
                   </w:p>
                   <w:p>
                     <w:pPr>
@@ -501,71 +480,15 @@
                         <w:highlight w:val="white"/>
                       </w:rPr>
                     </w:pPr>
-                    <w:proofErr w:type="spellStart"/>
-                    <w:r>
-                      <w:rPr>
-                        <w:rFonts w:ascii="Consolas" w:hAnsi="Consolas" w:cs="Consolas"/>
-                        <w:color w:val="000000"/>
-                        <w:sz w:val="12"/>
-                        <w:szCs w:val="12"/>
-                        <w:highlight w:val="white"/>
-                      </w:rPr>
-                      <w:t>Library_Name</w:t>
-                    </w:r>
-                    <w:proofErr w:type="spellEnd"/>
-                    <w:r>
-                      <w:rPr>
-                        <w:rFonts w:ascii="Consolas" w:hAnsi="Consolas" w:cs="Consolas"/>
-                        <w:color w:val="000000"/>
-                        <w:sz w:val="12"/>
-                        <w:szCs w:val="12"/>
-                        <w:highlight w:val="white"/>
-                      </w:rPr>
-                      <w:t xml:space="preserve"> </w:t>
-                    </w:r>
-                    <w:proofErr w:type="spellStart"/>
-                    <w:r>
-                      <w:rPr>
-                        <w:rFonts w:ascii="Consolas" w:hAnsi="Consolas" w:cs="Consolas"/>
-                        <w:color w:val="000000"/>
-                        <w:sz w:val="12"/>
-                        <w:szCs w:val="12"/>
-                        <w:highlight w:val="white"/>
-                      </w:rPr>
-                      <w:t>Library_Contact_Number</w:t>
-                    </w:r>
-                    <w:proofErr w:type="spellEnd"/>
-                    <w:r>
-                      <w:rPr>
-                        <w:rFonts w:ascii="Consolas" w:hAnsi="Consolas" w:cs="Consolas"/>
-                        <w:color w:val="000000"/>
-                        <w:sz w:val="12"/>
-                        <w:szCs w:val="12"/>
-                        <w:highlight w:val="white"/>
-                      </w:rPr>
-                      <w:t xml:space="preserve"> </w:t>
-                    </w:r>
-                    <w:proofErr w:type="spellStart"/>
-                    <w:r>
-                      <w:rPr>
-                        <w:rFonts w:ascii="Consolas" w:hAnsi="Consolas" w:cs="Consolas"/>
-                        <w:color w:val="000000"/>
-                        <w:sz w:val="12"/>
-                        <w:szCs w:val="12"/>
-                        <w:highlight w:val="white"/>
-                      </w:rPr>
-                      <w:t>Library_Address</w:t>
-                    </w:r>
-                    <w:proofErr w:type="spellEnd"/>
-                    <w:r>
-                      <w:rPr>
-                        <w:rFonts w:ascii="Consolas" w:hAnsi="Consolas" w:cs="Consolas"/>
-                        <w:color w:val="000000"/>
-                        <w:sz w:val="12"/>
-                        <w:szCs w:val="12"/>
-                        <w:highlight w:val="white"/>
-                      </w:rPr>
-                      <w:t xml:space="preserve"> </w:t>
+                    <w:r>
+                      <w:rPr>
+                        <w:rFonts w:ascii="Consolas" w:hAnsi="Consolas" w:cs="Consolas"/>
+                        <w:color w:val="000000"/>
+                        <w:sz w:val="12"/>
+                        <w:szCs w:val="12"/>
+                        <w:highlight w:val="white"/>
+                      </w:rPr>
+                      <w:t xml:space="preserve">Library_Name Library_Contact_Number Library_Address </w:t>
                     </w:r>
                     <w:r>
                       <w:rPr>
@@ -611,7 +534,6 @@
                         <w:highlight w:val="white"/>
                       </w:rPr>
                     </w:pPr>
-                    <w:proofErr w:type="spellStart"/>
                     <w:r>
                       <w:rPr>
                         <w:rFonts w:ascii="Consolas" w:hAnsi="Consolas" w:cs="Consolas"/>
@@ -622,7 +544,6 @@
                       </w:rPr>
                       <w:t>Employee_Staff_ID</w:t>
                     </w:r>
-                    <w:proofErr w:type="spellEnd"/>
                   </w:p>
                   <w:p>
                     <w:pPr>
@@ -638,7 +559,6 @@
                         <w:highlight w:val="white"/>
                       </w:rPr>
                     </w:pPr>
-                    <w:proofErr w:type="spellStart"/>
                     <w:r>
                       <w:rPr>
                         <w:rFonts w:ascii="Consolas" w:hAnsi="Consolas" w:cs="Consolas"/>
@@ -649,7 +569,6 @@
                       </w:rPr>
                       <w:t>Employee_Staff_Library_Member_ID</w:t>
                     </w:r>
-                    <w:proofErr w:type="spellEnd"/>
                   </w:p>
                   <w:p>
                     <w:pPr>
@@ -665,7 +584,6 @@
                         <w:highlight w:val="white"/>
                       </w:rPr>
                     </w:pPr>
-                    <w:proofErr w:type="spellStart"/>
                     <w:r>
                       <w:rPr>
                         <w:rFonts w:ascii="Consolas" w:hAnsi="Consolas" w:cs="Consolas"/>
@@ -676,7 +594,6 @@
                       </w:rPr>
                       <w:t>Employee_Staff_Designation</w:t>
                     </w:r>
-                    <w:proofErr w:type="spellEnd"/>
                   </w:p>
                   <w:p>
                     <w:pPr>
@@ -692,7 +609,6 @@
                         <w:highlight w:val="white"/>
                       </w:rPr>
                     </w:pPr>
-                    <w:proofErr w:type="spellStart"/>
                     <w:r>
                       <w:rPr>
                         <w:rFonts w:ascii="Consolas" w:hAnsi="Consolas" w:cs="Consolas"/>
@@ -703,7 +619,6 @@
                       </w:rPr>
                       <w:t>Employee_Staff_SSN</w:t>
                     </w:r>
-                    <w:proofErr w:type="spellEnd"/>
                     <w:r>
                       <w:rPr>
                         <w:rFonts w:ascii="Consolas" w:hAnsi="Consolas" w:cs="Consolas"/>
@@ -748,7 +663,6 @@
                         <w:highlight w:val="white"/>
                       </w:rPr>
                     </w:pPr>
-                    <w:proofErr w:type="spellStart"/>
                     <w:r>
                       <w:rPr>
                         <w:rFonts w:ascii="Consolas" w:hAnsi="Consolas" w:cs="Consolas"/>
@@ -769,7 +683,6 @@
                       </w:rPr>
                       <w:t>ID</w:t>
                     </w:r>
-                    <w:proofErr w:type="spellEnd"/>
                   </w:p>
                   <w:p>
                     <w:pPr>
@@ -785,7 +698,6 @@
                         <w:highlight w:val="white"/>
                       </w:rPr>
                     </w:pPr>
-                    <w:proofErr w:type="spellStart"/>
                     <w:r>
                       <w:rPr>
                         <w:rFonts w:ascii="Consolas" w:hAnsi="Consolas" w:cs="Consolas"/>
@@ -796,7 +708,6 @@
                       </w:rPr>
                       <w:t>Library_Member_Library_ID</w:t>
                     </w:r>
-                    <w:proofErr w:type="spellEnd"/>
                   </w:p>
                   <w:p>
                     <w:pPr>
@@ -812,7 +723,6 @@
                         <w:highlight w:val="white"/>
                       </w:rPr>
                     </w:pPr>
-                    <w:proofErr w:type="spellStart"/>
                     <w:r>
                       <w:rPr>
                         <w:rFonts w:ascii="Consolas" w:hAnsi="Consolas" w:cs="Consolas"/>
@@ -823,7 +733,6 @@
                       </w:rPr>
                       <w:t>Library_Member_Parent_ID</w:t>
                     </w:r>
-                    <w:proofErr w:type="spellEnd"/>
                   </w:p>
                   <w:p>
                     <w:pPr>
@@ -839,7 +748,6 @@
                         <w:highlight w:val="white"/>
                       </w:rPr>
                     </w:pPr>
-                    <w:proofErr w:type="spellStart"/>
                     <w:r>
                       <w:rPr>
                         <w:rFonts w:ascii="Consolas" w:hAnsi="Consolas" w:cs="Consolas"/>
@@ -850,7 +758,6 @@
                       </w:rPr>
                       <w:t>Library_Member_First_Name</w:t>
                     </w:r>
-                    <w:proofErr w:type="spellEnd"/>
                   </w:p>
                   <w:p>
                     <w:pPr>
@@ -866,7 +773,6 @@
                         <w:highlight w:val="white"/>
                       </w:rPr>
                     </w:pPr>
-                    <w:proofErr w:type="spellStart"/>
                     <w:r>
                       <w:rPr>
                         <w:rFonts w:ascii="Consolas" w:hAnsi="Consolas" w:cs="Consolas"/>
@@ -877,7 +783,6 @@
                       </w:rPr>
                       <w:t>Library_Member_Last_Name</w:t>
                     </w:r>
-                    <w:proofErr w:type="spellEnd"/>
                   </w:p>
                   <w:p>
                     <w:pPr>
@@ -893,7 +798,6 @@
                         <w:highlight w:val="white"/>
                       </w:rPr>
                     </w:pPr>
-                    <w:proofErr w:type="spellStart"/>
                     <w:r>
                       <w:rPr>
                         <w:rFonts w:ascii="Consolas" w:hAnsi="Consolas" w:cs="Consolas"/>
@@ -904,7 +808,6 @@
                       </w:rPr>
                       <w:t>Library_Member_DOB</w:t>
                     </w:r>
-                    <w:proofErr w:type="spellEnd"/>
                   </w:p>
                   <w:p>
                     <w:pPr>
@@ -920,7 +823,6 @@
                         <w:highlight w:val="white"/>
                       </w:rPr>
                     </w:pPr>
-                    <w:proofErr w:type="spellStart"/>
                     <w:r>
                       <w:rPr>
                         <w:rFonts w:ascii="Consolas" w:hAnsi="Consolas" w:cs="Consolas"/>
@@ -931,7 +833,6 @@
                       </w:rPr>
                       <w:t>Library_Member_Address</w:t>
                     </w:r>
-                    <w:proofErr w:type="spellEnd"/>
                     <w:r>
                       <w:rPr>
                         <w:rFonts w:ascii="Consolas" w:hAnsi="Consolas" w:cs="Consolas"/>
@@ -976,7 +877,6 @@
                         <w:highlight w:val="white"/>
                       </w:rPr>
                     </w:pPr>
-                    <w:proofErr w:type="spellStart"/>
                     <w:r>
                       <w:rPr>
                         <w:rFonts w:ascii="Consolas" w:hAnsi="Consolas" w:cs="Consolas"/>
@@ -987,7 +887,6 @@
                       </w:rPr>
                       <w:t>Supplier_ID</w:t>
                     </w:r>
-                    <w:proofErr w:type="spellEnd"/>
                   </w:p>
                   <w:p>
                     <w:pPr>
@@ -1003,7 +902,6 @@
                         <w:highlight w:val="white"/>
                       </w:rPr>
                     </w:pPr>
-                    <w:proofErr w:type="spellStart"/>
                     <w:r>
                       <w:rPr>
                         <w:rFonts w:ascii="Consolas" w:hAnsi="Consolas" w:cs="Consolas"/>
@@ -1014,7 +912,6 @@
                       </w:rPr>
                       <w:t>Supplier_Name</w:t>
                     </w:r>
-                    <w:proofErr w:type="spellEnd"/>
                   </w:p>
                   <w:p>
                     <w:pPr>
@@ -1030,7 +927,6 @@
                         <w:highlight w:val="white"/>
                       </w:rPr>
                     </w:pPr>
-                    <w:proofErr w:type="spellStart"/>
                     <w:r>
                       <w:rPr>
                         <w:rFonts w:ascii="Consolas" w:hAnsi="Consolas" w:cs="Consolas"/>
@@ -1041,7 +937,6 @@
                       </w:rPr>
                       <w:t>Supplier_Address</w:t>
                     </w:r>
-                    <w:proofErr w:type="spellEnd"/>
                   </w:p>
                   <w:p>
                     <w:pPr>
@@ -1057,7 +952,6 @@
                         <w:highlight w:val="white"/>
                       </w:rPr>
                     </w:pPr>
-                    <w:proofErr w:type="spellStart"/>
                     <w:r>
                       <w:rPr>
                         <w:rFonts w:ascii="Consolas" w:hAnsi="Consolas" w:cs="Consolas"/>
@@ -1068,7 +962,6 @@
                       </w:rPr>
                       <w:t>Supplier_City</w:t>
                     </w:r>
-                    <w:proofErr w:type="spellEnd"/>
                   </w:p>
                   <w:p>
                     <w:pPr>
@@ -1084,7 +977,6 @@
                         <w:highlight w:val="white"/>
                       </w:rPr>
                     </w:pPr>
-                    <w:proofErr w:type="spellStart"/>
                     <w:r>
                       <w:rPr>
                         <w:rFonts w:ascii="Consolas" w:hAnsi="Consolas" w:cs="Consolas"/>
@@ -1095,7 +987,6 @@
                       </w:rPr>
                       <w:t>Supplier_State</w:t>
                     </w:r>
-                    <w:proofErr w:type="spellEnd"/>
                   </w:p>
                   <w:p>
                     <w:pPr>
@@ -1111,7 +1002,6 @@
                         <w:highlight w:val="white"/>
                       </w:rPr>
                     </w:pPr>
-                    <w:proofErr w:type="spellStart"/>
                     <w:r>
                       <w:rPr>
                         <w:rFonts w:ascii="Consolas" w:hAnsi="Consolas" w:cs="Consolas"/>
@@ -1122,7 +1012,6 @@
                       </w:rPr>
                       <w:t>Supplier_Zip_code</w:t>
                     </w:r>
-                    <w:proofErr w:type="spellEnd"/>
                   </w:p>
                   <w:p>
                     <w:pPr>
@@ -1138,7 +1027,6 @@
                         <w:highlight w:val="white"/>
                       </w:rPr>
                     </w:pPr>
-                    <w:proofErr w:type="spellStart"/>
                     <w:r>
                       <w:rPr>
                         <w:rFonts w:ascii="Consolas" w:hAnsi="Consolas" w:cs="Consolas"/>
@@ -1149,7 +1037,6 @@
                       </w:rPr>
                       <w:t>Supplier_Phone_No</w:t>
                     </w:r>
-                    <w:proofErr w:type="spellEnd"/>
                   </w:p>
                   <w:p>
                     <w:pPr>
@@ -1161,7 +1048,6 @@
                         <w:szCs w:val="12"/>
                       </w:rPr>
                     </w:pPr>
-                    <w:proofErr w:type="spellStart"/>
                     <w:r>
                       <w:rPr>
                         <w:rFonts w:ascii="Consolas" w:hAnsi="Consolas" w:cs="Consolas"/>
@@ -1172,7 +1058,6 @@
                       </w:rPr>
                       <w:t>Supplier_Payment_Due</w:t>
                     </w:r>
-                    <w:proofErr w:type="spellEnd"/>
                     <w:r>
                       <w:rPr>
                         <w:rFonts w:ascii="Consolas" w:hAnsi="Consolas" w:cs="Consolas"/>
@@ -1216,7 +1101,6 @@
                         <w:highlight w:val="white"/>
                       </w:rPr>
                     </w:pPr>
-                    <w:proofErr w:type="spellStart"/>
                     <w:r>
                       <w:rPr>
                         <w:rFonts w:ascii="Consolas" w:hAnsi="Consolas" w:cs="Consolas"/>
@@ -1237,7 +1121,6 @@
                       </w:rPr>
                       <w:t>_ID</w:t>
                     </w:r>
-                    <w:proofErr w:type="spellEnd"/>
                   </w:p>
                   <w:p>
                     <w:pPr>
@@ -1253,7 +1136,6 @@
                         <w:highlight w:val="white"/>
                       </w:rPr>
                     </w:pPr>
-                    <w:proofErr w:type="spellStart"/>
                     <w:r>
                       <w:rPr>
                         <w:rFonts w:ascii="Consolas" w:hAnsi="Consolas" w:cs="Consolas"/>
@@ -1263,7 +1145,6 @@
                       </w:rPr>
                       <w:t>Item_Title</w:t>
                     </w:r>
-                    <w:proofErr w:type="spellEnd"/>
                   </w:p>
                   <w:p>
                     <w:pPr>
@@ -1279,7 +1160,6 @@
                         <w:highlight w:val="white"/>
                       </w:rPr>
                     </w:pPr>
-                    <w:proofErr w:type="spellStart"/>
                     <w:r>
                       <w:rPr>
                         <w:rFonts w:ascii="Consolas" w:hAnsi="Consolas" w:cs="Consolas"/>
@@ -1300,7 +1180,6 @@
                       </w:rPr>
                       <w:t>_Library_ID</w:t>
                     </w:r>
-                    <w:proofErr w:type="spellEnd"/>
                   </w:p>
                   <w:p>
                     <w:pPr>
@@ -1316,7 +1195,6 @@
                         <w:highlight w:val="white"/>
                       </w:rPr>
                     </w:pPr>
-                    <w:proofErr w:type="spellStart"/>
                     <w:r>
                       <w:rPr>
                         <w:rFonts w:ascii="Consolas" w:hAnsi="Consolas" w:cs="Consolas"/>
@@ -1335,30 +1213,18 @@
                         <w:szCs w:val="12"/>
                         <w:highlight w:val="white"/>
                       </w:rPr>
-                      <w:t>_Format</w:t>
-                    </w:r>
-                    <w:proofErr w:type="spellEnd"/>
-                    <w:r>
-                      <w:rPr>
-                        <w:rFonts w:ascii="Consolas" w:hAnsi="Consolas" w:cs="Consolas"/>
-                        <w:color w:val="000000"/>
-                        <w:sz w:val="12"/>
-                        <w:szCs w:val="12"/>
-                        <w:highlight w:val="white"/>
-                      </w:rPr>
-                      <w:t xml:space="preserve"> </w:t>
-                    </w:r>
-                  </w:p>
-                  <w:p>
-                    <w:pPr>
-                      <w:rPr>
-                        <w:rFonts w:ascii="Consolas" w:hAnsi="Consolas" w:cs="Consolas"/>
-                        <w:color w:val="000000"/>
-                        <w:sz w:val="12"/>
-                        <w:szCs w:val="12"/>
-                      </w:rPr>
-                    </w:pPr>
-                    <w:proofErr w:type="spellStart"/>
+                      <w:t xml:space="preserve">_Format </w:t>
+                    </w:r>
+                  </w:p>
+                  <w:p>
+                    <w:pPr>
+                      <w:rPr>
+                        <w:rFonts w:ascii="Consolas" w:hAnsi="Consolas" w:cs="Consolas"/>
+                        <w:color w:val="000000"/>
+                        <w:sz w:val="12"/>
+                        <w:szCs w:val="12"/>
+                      </w:rPr>
+                    </w:pPr>
                     <w:r>
                       <w:rPr>
                         <w:rFonts w:ascii="Consolas" w:hAnsi="Consolas" w:cs="Consolas"/>
@@ -1379,7 +1245,6 @@
                       </w:rPr>
                       <w:t>_Status</w:t>
                     </w:r>
-                    <w:proofErr w:type="spellEnd"/>
                     <w:r>
                       <w:rPr>
                         <w:rFonts w:ascii="Consolas" w:hAnsi="Consolas" w:cs="Consolas"/>
@@ -1423,7 +1288,6 @@
                           <w:szCs w:val="12"/>
                         </w:rPr>
                       </w:pPr>
-                      <w:proofErr w:type="spellStart"/>
                       <w:r>
                         <w:rPr>
                           <w:rFonts w:ascii="Consolas" w:hAnsi="Consolas"/>
@@ -1432,7 +1296,6 @@
                         </w:rPr>
                         <w:t>Library_ID</w:t>
                       </w:r>
-                      <w:proofErr w:type="spellEnd"/>
                     </w:p>
                   </w:txbxContent>
                 </v:textbox>
@@ -1453,7 +1316,6 @@
                           <w:szCs w:val="12"/>
                         </w:rPr>
                       </w:pPr>
-                      <w:proofErr w:type="spellStart"/>
                       <w:r>
                         <w:rPr>
                           <w:rFonts w:ascii="Consolas" w:hAnsi="Consolas"/>
@@ -1462,7 +1324,6 @@
                         </w:rPr>
                         <w:t>Library_ID</w:t>
                       </w:r>
-                      <w:proofErr w:type="spellEnd"/>
                     </w:p>
                     <w:p>
                       <w:pPr>
@@ -1496,7 +1357,6 @@
                           <w:highlight w:val="white"/>
                         </w:rPr>
                       </w:pPr>
-                      <w:proofErr w:type="spellStart"/>
                       <w:r>
                         <w:rPr>
                           <w:rFonts w:ascii="Consolas" w:hAnsi="Consolas" w:cs="Consolas"/>
@@ -1517,7 +1377,6 @@
                         </w:rPr>
                         <w:t>ID</w:t>
                       </w:r>
-                      <w:proofErr w:type="spellEnd"/>
                       <w:r>
                         <w:rPr>
                           <w:rFonts w:ascii="Consolas" w:hAnsi="Consolas" w:cs="Consolas"/>
@@ -1526,9 +1385,33 @@
                           <w:szCs w:val="12"/>
                           <w:highlight w:val="white"/>
                         </w:rPr>
-                        <w:t xml:space="preserve">, </w:t>
-                      </w:r>
-                      <w:proofErr w:type="spellStart"/>
+                        <w:t>, Library_Member_Dues</w:t>
+                      </w:r>
+                    </w:p>
+                    <w:p>
+                      <w:pPr>
+                        <w:rPr>
+                          <w:szCs w:val="16"/>
+                        </w:rPr>
+                      </w:pPr>
+                    </w:p>
+                  </w:txbxContent>
+                </v:textbox>
+              </v:shape>
+            </v:group>
+            <v:group id="_x0000_s1132" style="position:absolute;left:3897;top:5258;width:3944;height:1652" coordorigin="3897,5258" coordsize="3944,1652">
+              <v:shape id="_x0000_s1098" type="#_x0000_t32" style="position:absolute;left:4245;top:5258;width:3596;height:1652" o:connectortype="straight" o:regroupid="14" strokecolor="#0070c0">
+                <v:stroke endarrow="block"/>
+              </v:shape>
+              <v:shape id="_x0000_s1126" type="#_x0000_t202" style="position:absolute;left:3897;top:5988;width:1966;height:638" o:regroupid="14" strokecolor="#0070c0">
+                <v:textbox style="mso-next-textbox:#_x0000_s1126">
+                  <w:txbxContent>
+                    <w:p>
+                      <w:pPr>
+                        <w:rPr>
+                          <w:szCs w:val="16"/>
+                        </w:rPr>
+                      </w:pPr>
                       <w:r>
                         <w:rPr>
                           <w:rFonts w:ascii="Consolas" w:hAnsi="Consolas" w:cs="Consolas"/>
@@ -1537,35 +1420,8 @@
                           <w:szCs w:val="12"/>
                           <w:highlight w:val="white"/>
                         </w:rPr>
-                        <w:t>Library_Member_Dues</w:t>
-                      </w:r>
-                      <w:proofErr w:type="spellEnd"/>
-                    </w:p>
-                    <w:p>
-                      <w:pPr>
-                        <w:rPr>
-                          <w:szCs w:val="16"/>
-                        </w:rPr>
-                      </w:pPr>
-                    </w:p>
-                  </w:txbxContent>
-                </v:textbox>
-              </v:shape>
-            </v:group>
-            <v:group id="_x0000_s1132" style="position:absolute;left:3897;top:5258;width:3944;height:1652" coordorigin="3897,5258" coordsize="3944,1652">
-              <v:shape id="_x0000_s1098" type="#_x0000_t32" style="position:absolute;left:4245;top:5258;width:3596;height:1652" o:connectortype="straight" o:regroupid="14" strokecolor="#0070c0">
-                <v:stroke endarrow="block"/>
-              </v:shape>
-              <v:shape id="_x0000_s1126" type="#_x0000_t202" style="position:absolute;left:3897;top:5988;width:1966;height:638" o:regroupid="14" strokecolor="#0070c0">
-                <v:textbox style="mso-next-textbox:#_x0000_s1126">
-                  <w:txbxContent>
-                    <w:p>
-                      <w:pPr>
-                        <w:rPr>
-                          <w:szCs w:val="16"/>
-                        </w:rPr>
-                      </w:pPr>
-                      <w:proofErr w:type="spellStart"/>
+                        <w:t>Item</w:t>
+                      </w:r>
                       <w:r>
                         <w:rPr>
                           <w:rFonts w:ascii="Consolas" w:hAnsi="Consolas" w:cs="Consolas"/>
@@ -1574,8 +1430,72 @@
                           <w:szCs w:val="12"/>
                           <w:highlight w:val="white"/>
                         </w:rPr>
-                        <w:t>Item</w:t>
-                      </w:r>
+                        <w:t>_ID</w:t>
+                      </w:r>
+                      <w:r>
+                        <w:rPr>
+                          <w:rFonts w:ascii="Consolas" w:hAnsi="Consolas" w:cs="Consolas"/>
+                          <w:color w:val="000000"/>
+                          <w:sz w:val="12"/>
+                          <w:szCs w:val="12"/>
+                        </w:rPr>
+                        <w:t>, Item_Title, Item_Author, Item_Status, Item_Year_Published</w:t>
+                      </w:r>
+                      <w:r>
+                        <w:rPr>
+                          <w:rFonts w:ascii="Consolas" w:hAnsi="Consolas" w:cs="Consolas"/>
+                          <w:color w:val="000000"/>
+                          <w:sz w:val="12"/>
+                          <w:szCs w:val="12"/>
+                        </w:rPr>
+                        <w:t>…..</w:t>
+                      </w:r>
+                    </w:p>
+                  </w:txbxContent>
+                </v:textbox>
+              </v:shape>
+            </v:group>
+            <v:group id="_x0000_s1133" style="position:absolute;left:5759;top:4104;width:2815;height:2753" coordorigin="5759,4104" coordsize="2815,2753">
+              <v:shape id="_x0000_s1121" type="#_x0000_t32" style="position:absolute;left:5759;top:4104;width:2815;height:2753" o:connectortype="straight" o:regroupid="14" strokecolor="#002060">
+                <v:stroke endarrow="block"/>
+              </v:shape>
+              <v:shape id="_x0000_s1122" type="#_x0000_t202" style="position:absolute;left:6535;top:4359;width:1184;height:462" o:regroupid="14" strokecolor="#002060">
+                <v:textbox style="mso-next-textbox:#_x0000_s1122">
+                  <w:txbxContent>
+                    <w:p>
+                      <w:pPr>
+                        <w:rPr>
+                          <w:rFonts w:ascii="Consolas" w:hAnsi="Consolas"/>
+                          <w:sz w:val="12"/>
+                          <w:szCs w:val="12"/>
+                        </w:rPr>
+                      </w:pPr>
+                      <w:r>
+                        <w:rPr>
+                          <w:rFonts w:ascii="Consolas" w:hAnsi="Consolas"/>
+                          <w:sz w:val="12"/>
+                          <w:szCs w:val="12"/>
+                        </w:rPr>
+                        <w:t>Library_ID</w:t>
+                      </w:r>
+                    </w:p>
+                  </w:txbxContent>
+                </v:textbox>
+              </v:shape>
+            </v:group>
+            <v:group id="_x0000_s1130" style="position:absolute;left:8895;top:6079;width:2415;height:778" coordorigin="8895,6079" coordsize="2415,778">
+              <v:shape id="_x0000_s1118" type="#_x0000_t32" style="position:absolute;left:8895;top:6079;width:71;height:778" o:connectortype="straight" o:regroupid="9" strokecolor="#00b0f0">
+                <v:stroke endarrow="block"/>
+              </v:shape>
+              <v:shape id="_x0000_s1119" type="#_x0000_t202" style="position:absolute;left:9160;top:6152;width:2150;height:599" o:regroupid="14" strokecolor="#00b0f0">
+                <v:textbox style="mso-next-textbox:#_x0000_s1119">
+                  <w:txbxContent>
+                    <w:p>
+                      <w:pPr>
+                        <w:rPr>
+                          <w:szCs w:val="16"/>
+                        </w:rPr>
+                      </w:pPr>
                       <w:r>
                         <w:rPr>
                           <w:rFonts w:ascii="Consolas" w:hAnsi="Consolas" w:cs="Consolas"/>
@@ -1584,147 +1504,8 @@
                           <w:szCs w:val="12"/>
                           <w:highlight w:val="white"/>
                         </w:rPr>
-                        <w:t>_ID</w:t>
-                      </w:r>
-                      <w:proofErr w:type="spellEnd"/>
-                      <w:r>
-                        <w:rPr>
-                          <w:rFonts w:ascii="Consolas" w:hAnsi="Consolas" w:cs="Consolas"/>
-                          <w:color w:val="000000"/>
-                          <w:sz w:val="12"/>
-                          <w:szCs w:val="12"/>
-                        </w:rPr>
-                        <w:t xml:space="preserve">, </w:t>
-                      </w:r>
-                      <w:proofErr w:type="spellStart"/>
-                      <w:r>
-                        <w:rPr>
-                          <w:rFonts w:ascii="Consolas" w:hAnsi="Consolas" w:cs="Consolas"/>
-                          <w:color w:val="000000"/>
-                          <w:sz w:val="12"/>
-                          <w:szCs w:val="12"/>
-                        </w:rPr>
-                        <w:t>Item_Title</w:t>
-                      </w:r>
-                      <w:proofErr w:type="spellEnd"/>
-                      <w:r>
-                        <w:rPr>
-                          <w:rFonts w:ascii="Consolas" w:hAnsi="Consolas" w:cs="Consolas"/>
-                          <w:color w:val="000000"/>
-                          <w:sz w:val="12"/>
-                          <w:szCs w:val="12"/>
-                        </w:rPr>
-                        <w:t xml:space="preserve">, </w:t>
-                      </w:r>
-                      <w:proofErr w:type="spellStart"/>
-                      <w:r>
-                        <w:rPr>
-                          <w:rFonts w:ascii="Consolas" w:hAnsi="Consolas" w:cs="Consolas"/>
-                          <w:color w:val="000000"/>
-                          <w:sz w:val="12"/>
-                          <w:szCs w:val="12"/>
-                        </w:rPr>
-                        <w:t>Item_Author</w:t>
-                      </w:r>
-                      <w:proofErr w:type="spellEnd"/>
-                      <w:r>
-                        <w:rPr>
-                          <w:rFonts w:ascii="Consolas" w:hAnsi="Consolas" w:cs="Consolas"/>
-                          <w:color w:val="000000"/>
-                          <w:sz w:val="12"/>
-                          <w:szCs w:val="12"/>
-                        </w:rPr>
-                        <w:t xml:space="preserve">, </w:t>
-                      </w:r>
-                      <w:proofErr w:type="spellStart"/>
-                      <w:r>
-                        <w:rPr>
-                          <w:rFonts w:ascii="Consolas" w:hAnsi="Consolas" w:cs="Consolas"/>
-                          <w:color w:val="000000"/>
-                          <w:sz w:val="12"/>
-                          <w:szCs w:val="12"/>
-                        </w:rPr>
-                        <w:t>Item_Status</w:t>
-                      </w:r>
-                      <w:proofErr w:type="spellEnd"/>
-                      <w:r>
-                        <w:rPr>
-                          <w:rFonts w:ascii="Consolas" w:hAnsi="Consolas" w:cs="Consolas"/>
-                          <w:color w:val="000000"/>
-                          <w:sz w:val="12"/>
-                          <w:szCs w:val="12"/>
-                        </w:rPr>
-                        <w:t xml:space="preserve">, </w:t>
-                      </w:r>
-                      <w:proofErr w:type="spellStart"/>
-                      <w:r>
-                        <w:rPr>
-                          <w:rFonts w:ascii="Consolas" w:hAnsi="Consolas" w:cs="Consolas"/>
-                          <w:color w:val="000000"/>
-                          <w:sz w:val="12"/>
-                          <w:szCs w:val="12"/>
-                        </w:rPr>
-                        <w:t>Item_Year_Published</w:t>
-                      </w:r>
-                      <w:proofErr w:type="spellEnd"/>
-                      <w:r>
-                        <w:rPr>
-                          <w:rFonts w:ascii="Consolas" w:hAnsi="Consolas" w:cs="Consolas"/>
-                          <w:color w:val="000000"/>
-                          <w:sz w:val="12"/>
-                          <w:szCs w:val="12"/>
-                        </w:rPr>
-                        <w:t>…..</w:t>
-                      </w:r>
-                    </w:p>
-                  </w:txbxContent>
-                </v:textbox>
-              </v:shape>
-            </v:group>
-            <v:group id="_x0000_s1133" style="position:absolute;left:5759;top:4104;width:2815;height:2753" coordorigin="5759,4104" coordsize="2815,2753">
-              <v:shape id="_x0000_s1121" type="#_x0000_t32" style="position:absolute;left:5759;top:4104;width:2815;height:2753" o:connectortype="straight" o:regroupid="14" strokecolor="#002060">
-                <v:stroke endarrow="block"/>
-              </v:shape>
-              <v:shape id="_x0000_s1122" type="#_x0000_t202" style="position:absolute;left:6535;top:4359;width:1184;height:462" o:regroupid="14" strokecolor="#002060">
-                <v:textbox style="mso-next-textbox:#_x0000_s1122">
-                  <w:txbxContent>
-                    <w:p>
-                      <w:pPr>
-                        <w:rPr>
-                          <w:rFonts w:ascii="Consolas" w:hAnsi="Consolas"/>
-                          <w:sz w:val="12"/>
-                          <w:szCs w:val="12"/>
-                        </w:rPr>
-                      </w:pPr>
-                      <w:proofErr w:type="spellStart"/>
-                      <w:r>
-                        <w:rPr>
-                          <w:rFonts w:ascii="Consolas" w:hAnsi="Consolas"/>
-                          <w:sz w:val="12"/>
-                          <w:szCs w:val="12"/>
-                        </w:rPr>
-                        <w:t>Library_ID</w:t>
-                      </w:r>
-                      <w:proofErr w:type="spellEnd"/>
-                    </w:p>
-                  </w:txbxContent>
-                </v:textbox>
-              </v:shape>
-            </v:group>
-            <v:group id="_x0000_s1130" style="position:absolute;left:8895;top:6079;width:2415;height:778" coordorigin="8895,6079" coordsize="2415,778">
-              <v:shape id="_x0000_s1118" type="#_x0000_t32" style="position:absolute;left:8895;top:6079;width:71;height:778" o:connectortype="straight" o:regroupid="9" strokecolor="#00b0f0">
-                <v:stroke endarrow="block"/>
-              </v:shape>
-              <v:shape id="_x0000_s1119" type="#_x0000_t202" style="position:absolute;left:9160;top:6152;width:2150;height:599" o:regroupid="14" strokecolor="#00b0f0">
-                <v:textbox style="mso-next-textbox:#_x0000_s1119">
-                  <w:txbxContent>
-                    <w:p>
-                      <w:pPr>
-                        <w:rPr>
-                          <w:szCs w:val="16"/>
-                        </w:rPr>
-                      </w:pPr>
-                      <w:proofErr w:type="spellStart"/>
+                        <w:t>Item</w:t>
+                      </w:r>
                       <w:r>
                         <w:rPr>
                           <w:rFonts w:ascii="Consolas" w:hAnsi="Consolas" w:cs="Consolas"/>
@@ -1733,8 +1514,43 @@
                           <w:szCs w:val="12"/>
                           <w:highlight w:val="white"/>
                         </w:rPr>
-                        <w:t>Item</w:t>
-                      </w:r>
+                        <w:t>_ID</w:t>
+                      </w:r>
+                      <w:r>
+                        <w:rPr>
+                          <w:rFonts w:ascii="Consolas" w:hAnsi="Consolas" w:cs="Consolas"/>
+                          <w:color w:val="000000"/>
+                          <w:sz w:val="12"/>
+                          <w:szCs w:val="12"/>
+                        </w:rPr>
+                        <w:t>, Item_Title, Item_Author, Item_Status, Item_Year_Published</w:t>
+                      </w:r>
+                    </w:p>
+                    <w:p>
+                      <w:pPr>
+                        <w:rPr>
+                          <w:szCs w:val="16"/>
+                        </w:rPr>
+                      </w:pPr>
+                    </w:p>
+                  </w:txbxContent>
+                </v:textbox>
+              </v:shape>
+            </v:group>
+            <v:group id="_x0000_s1131" style="position:absolute;left:5382;top:5679;width:2285;height:1406" coordorigin="5382,5679" coordsize="2285,1406">
+              <v:shape id="_x0000_s1124" type="#_x0000_t32" style="position:absolute;left:5382;top:5988;width:2285;height:1097;flip:x" o:connectortype="straight" o:regroupid="14" strokecolor="#c00000">
+                <v:stroke endarrow="block"/>
+              </v:shape>
+              <v:shape id="_x0000_s1125" type="#_x0000_t202" style="position:absolute;left:6093;top:5679;width:1214;height:473" o:regroupid="14" strokecolor="#c00000">
+                <v:textbox style="mso-next-textbox:#_x0000_s1125">
+                  <w:txbxContent>
+                    <w:p>
+                      <w:pPr>
+                        <w:rPr>
+                          <w:sz w:val="12"/>
+                          <w:szCs w:val="12"/>
+                        </w:rPr>
+                      </w:pPr>
                       <w:r>
                         <w:rPr>
                           <w:rFonts w:ascii="Consolas" w:hAnsi="Consolas" w:cs="Consolas"/>
@@ -1743,9 +1559,8 @@
                           <w:szCs w:val="12"/>
                           <w:highlight w:val="white"/>
                         </w:rPr>
-                        <w:t>_ID</w:t>
-                      </w:r>
-                      <w:proofErr w:type="spellEnd"/>
+                        <w:t>Orders_ID</w:t>
+                      </w:r>
                       <w:r>
                         <w:rPr>
                           <w:rFonts w:ascii="Consolas" w:hAnsi="Consolas" w:cs="Consolas"/>
@@ -1753,9 +1568,8 @@
                           <w:sz w:val="12"/>
                           <w:szCs w:val="12"/>
                         </w:rPr>
-                        <w:t xml:space="preserve">, </w:t>
-                      </w:r>
-                      <w:proofErr w:type="spellStart"/>
+                        <w:t>, S</w:t>
+                      </w:r>
                       <w:r>
                         <w:rPr>
                           <w:rFonts w:ascii="Consolas" w:hAnsi="Consolas" w:cs="Consolas"/>
@@ -1763,136 +1577,8 @@
                           <w:sz w:val="12"/>
                           <w:szCs w:val="12"/>
                         </w:rPr>
-                        <w:t>Item_Title</w:t>
-                      </w:r>
-                      <w:proofErr w:type="spellEnd"/>
-                      <w:r>
-                        <w:rPr>
-                          <w:rFonts w:ascii="Consolas" w:hAnsi="Consolas" w:cs="Consolas"/>
-                          <w:color w:val="000000"/>
-                          <w:sz w:val="12"/>
-                          <w:szCs w:val="12"/>
-                        </w:rPr>
-                        <w:t xml:space="preserve">, </w:t>
-                      </w:r>
-                      <w:proofErr w:type="spellStart"/>
-                      <w:r>
-                        <w:rPr>
-                          <w:rFonts w:ascii="Consolas" w:hAnsi="Consolas" w:cs="Consolas"/>
-                          <w:color w:val="000000"/>
-                          <w:sz w:val="12"/>
-                          <w:szCs w:val="12"/>
-                        </w:rPr>
-                        <w:t>Item_Author</w:t>
-                      </w:r>
-                      <w:proofErr w:type="spellEnd"/>
-                      <w:r>
-                        <w:rPr>
-                          <w:rFonts w:ascii="Consolas" w:hAnsi="Consolas" w:cs="Consolas"/>
-                          <w:color w:val="000000"/>
-                          <w:sz w:val="12"/>
-                          <w:szCs w:val="12"/>
-                        </w:rPr>
-                        <w:t xml:space="preserve">, </w:t>
-                      </w:r>
-                      <w:proofErr w:type="spellStart"/>
-                      <w:r>
-                        <w:rPr>
-                          <w:rFonts w:ascii="Consolas" w:hAnsi="Consolas" w:cs="Consolas"/>
-                          <w:color w:val="000000"/>
-                          <w:sz w:val="12"/>
-                          <w:szCs w:val="12"/>
-                        </w:rPr>
-                        <w:t>Item_Status</w:t>
-                      </w:r>
-                      <w:proofErr w:type="spellEnd"/>
-                      <w:r>
-                        <w:rPr>
-                          <w:rFonts w:ascii="Consolas" w:hAnsi="Consolas" w:cs="Consolas"/>
-                          <w:color w:val="000000"/>
-                          <w:sz w:val="12"/>
-                          <w:szCs w:val="12"/>
-                        </w:rPr>
-                        <w:t xml:space="preserve">, </w:t>
-                      </w:r>
-                      <w:proofErr w:type="spellStart"/>
-                      <w:r>
-                        <w:rPr>
-                          <w:rFonts w:ascii="Consolas" w:hAnsi="Consolas" w:cs="Consolas"/>
-                          <w:color w:val="000000"/>
-                          <w:sz w:val="12"/>
-                          <w:szCs w:val="12"/>
-                        </w:rPr>
-                        <w:t>Item_Year_Published</w:t>
-                      </w:r>
-                      <w:proofErr w:type="spellEnd"/>
-                    </w:p>
-                    <w:p>
-                      <w:pPr>
-                        <w:rPr>
-                          <w:szCs w:val="16"/>
-                        </w:rPr>
-                      </w:pPr>
-                    </w:p>
-                  </w:txbxContent>
-                </v:textbox>
-              </v:shape>
-            </v:group>
-            <v:group id="_x0000_s1131" style="position:absolute;left:5382;top:5679;width:2285;height:1406" coordorigin="5382,5679" coordsize="2285,1406">
-              <v:shape id="_x0000_s1124" type="#_x0000_t32" style="position:absolute;left:5382;top:5988;width:2285;height:1097;flip:x" o:connectortype="straight" o:regroupid="14" strokecolor="#c00000">
-                <v:stroke endarrow="block"/>
-              </v:shape>
-              <v:shape id="_x0000_s1125" type="#_x0000_t202" style="position:absolute;left:6093;top:5679;width:1214;height:473" o:regroupid="14" strokecolor="#c00000">
-                <v:textbox style="mso-next-textbox:#_x0000_s1125">
-                  <w:txbxContent>
-                    <w:p>
-                      <w:pPr>
-                        <w:rPr>
-                          <w:sz w:val="12"/>
-                          <w:szCs w:val="12"/>
-                        </w:rPr>
-                      </w:pPr>
-                      <w:proofErr w:type="spellStart"/>
-                      <w:r>
-                        <w:rPr>
-                          <w:rFonts w:ascii="Consolas" w:hAnsi="Consolas" w:cs="Consolas"/>
-                          <w:color w:val="000000"/>
-                          <w:sz w:val="12"/>
-                          <w:szCs w:val="12"/>
-                          <w:highlight w:val="white"/>
-                        </w:rPr>
-                        <w:t>Orders_ID</w:t>
-                      </w:r>
-                      <w:proofErr w:type="spellEnd"/>
-                      <w:r>
-                        <w:rPr>
-                          <w:rFonts w:ascii="Consolas" w:hAnsi="Consolas" w:cs="Consolas"/>
-                          <w:color w:val="000000"/>
-                          <w:sz w:val="12"/>
-                          <w:szCs w:val="12"/>
-                        </w:rPr>
-                        <w:t xml:space="preserve">, </w:t>
-                      </w:r>
-                      <w:proofErr w:type="spellStart"/>
-                      <w:r>
-                        <w:rPr>
-                          <w:rFonts w:ascii="Consolas" w:hAnsi="Consolas" w:cs="Consolas"/>
-                          <w:color w:val="000000"/>
-                          <w:sz w:val="12"/>
-                          <w:szCs w:val="12"/>
-                        </w:rPr>
-                        <w:t>S</w:t>
-                      </w:r>
-                      <w:r>
-                        <w:rPr>
-                          <w:rFonts w:ascii="Consolas" w:hAnsi="Consolas" w:cs="Consolas"/>
-                          <w:color w:val="000000"/>
-                          <w:sz w:val="12"/>
-                          <w:szCs w:val="12"/>
-                        </w:rPr>
                         <w:t>upplier_ID</w:t>
                       </w:r>
-                      <w:proofErr w:type="spellEnd"/>
                       <w:r>
                         <w:rPr>
                           <w:rFonts w:ascii="Consolas" w:hAnsi="Consolas" w:cs="Consolas"/>
@@ -1931,52 +1617,14 @@
                       <w:szCs w:val="12"/>
                     </w:rPr>
                   </w:pPr>
-                  <w:proofErr w:type="spellStart"/>
                   <w:r>
                     <w:rPr>
                       <w:rFonts w:ascii="Consolas" w:hAnsi="Consolas"/>
                       <w:sz w:val="12"/>
                       <w:szCs w:val="12"/>
                     </w:rPr>
-                    <w:t>Item_Title</w:t>
+                    <w:t>Item_Title, Item_Author, Item_Year_Published</w:t>
                   </w:r>
-                  <w:proofErr w:type="spellEnd"/>
-                  <w:r>
-                    <w:rPr>
-                      <w:rFonts w:ascii="Consolas" w:hAnsi="Consolas"/>
-                      <w:sz w:val="12"/>
-                      <w:szCs w:val="12"/>
-                    </w:rPr>
-                    <w:t xml:space="preserve">, </w:t>
-                  </w:r>
-                  <w:proofErr w:type="spellStart"/>
-                  <w:r>
-                    <w:rPr>
-                      <w:rFonts w:ascii="Consolas" w:hAnsi="Consolas"/>
-                      <w:sz w:val="12"/>
-                      <w:szCs w:val="12"/>
-                    </w:rPr>
-                    <w:t>Item_Author</w:t>
-                  </w:r>
-                  <w:proofErr w:type="spellEnd"/>
-                  <w:r>
-                    <w:rPr>
-                      <w:rFonts w:ascii="Consolas" w:hAnsi="Consolas"/>
-                      <w:sz w:val="12"/>
-                      <w:szCs w:val="12"/>
-                    </w:rPr>
-                    <w:t xml:space="preserve">, </w:t>
-                  </w:r>
-                  <w:proofErr w:type="spellStart"/>
-                  <w:r>
-                    <w:rPr>
-                      <w:rFonts w:ascii="Consolas" w:hAnsi="Consolas"/>
-                      <w:sz w:val="12"/>
-                      <w:szCs w:val="12"/>
-                    </w:rPr>
-                    <w:t>Item_Year_Published</w:t>
-                  </w:r>
-                  <w:proofErr w:type="spellEnd"/>
                   <w:r>
                     <w:rPr>
                       <w:rFonts w:ascii="Consolas" w:hAnsi="Consolas"/>
@@ -1991,6 +1639,677 @@
           </v:shape>
         </w:pict>
       </w:r>
+    </w:p>
+    <w:p/>
+    <w:p/>
+    <w:p/>
+    <w:p/>
+    <w:p/>
+    <w:p/>
+    <w:p/>
+    <w:p/>
+    <w:p/>
+    <w:p/>
+    <w:p/>
+    <w:p/>
+    <w:p>
+      <w:pPr>
+        <w:ind w:firstLine="720"/>
+      </w:pPr>
+    </w:p>
+    <w:p>
+      <w:pPr>
+        <w:ind w:firstLine="720"/>
+      </w:pPr>
+    </w:p>
+    <w:p>
+      <w:pPr>
+        <w:ind w:firstLine="720"/>
+      </w:pPr>
+    </w:p>
+    <w:p>
+      <w:pPr>
+        <w:ind w:firstLine="720"/>
+      </w:pPr>
+    </w:p>
+    <w:p>
+      <w:pPr>
+        <w:ind w:firstLine="720"/>
+      </w:pPr>
+    </w:p>
+    <w:p>
+      <w:pPr>
+        <w:ind w:firstLine="720"/>
+      </w:pPr>
+    </w:p>
+    <w:p>
+      <w:pPr>
+        <w:ind w:firstLine="720"/>
+      </w:pPr>
+    </w:p>
+    <w:p>
+      <w:pPr>
+        <w:ind w:firstLine="720"/>
+      </w:pPr>
+    </w:p>
+    <w:p>
+      <w:pPr>
+        <w:ind w:firstLine="720"/>
+      </w:pPr>
+    </w:p>
+    <w:p>
+      <w:pPr>
+        <w:ind w:firstLine="720"/>
+      </w:pPr>
+    </w:p>
+    <w:p>
+      <w:pPr>
+        <w:ind w:firstLine="720"/>
+        <w:jc w:val="center"/>
+        <w:rPr>
+          <w:b/>
+          <w:sz w:val="24"/>
+          <w:szCs w:val="24"/>
+          <w:u w:val="single"/>
+        </w:rPr>
+      </w:pPr>
+      <w:r>
+        <w:rPr>
+          <w:b/>
+          <w:sz w:val="24"/>
+          <w:szCs w:val="24"/>
+          <w:u w:val="single"/>
+        </w:rPr>
+        <w:lastRenderedPageBreak/>
+        <w:t xml:space="preserve">Workflow Diagram for </w:t>
+      </w:r>
+      <w:r>
+        <w:rPr>
+          <w:b/>
+          <w:sz w:val="24"/>
+          <w:szCs w:val="24"/>
+          <w:u w:val="single"/>
+        </w:rPr>
+        <w:t>a Library Item</w:t>
+      </w:r>
+    </w:p>
+    <w:p>
+      <w:pPr>
+        <w:ind w:firstLine="720"/>
+        <w:rPr>
+          <w:b/>
+          <w:sz w:val="24"/>
+          <w:szCs w:val="24"/>
+          <w:u w:val="single"/>
+        </w:rPr>
+      </w:pPr>
+      <w:r>
+        <w:rPr>
+          <w:b/>
+          <w:noProof/>
+          <w:sz w:val="24"/>
+          <w:szCs w:val="24"/>
+          <w:u w:val="single"/>
+        </w:rPr>
+        <w:pict>
+          <v:group id="_x0000_s1192" style="position:absolute;left:0;text-align:left;margin-left:1.8pt;margin-top:25.7pt;width:488.05pt;height:326.75pt;z-index:251820032" coordorigin="902,2324" coordsize="11174,6535">
+            <v:shapetype id="_x0000_t176" coordsize="21600,21600" o:spt="176" adj="2700" path="m@0,qx0@0l0@2qy@0,21600l@1,21600qx21600@2l21600@0qy@1,xe">
+              <v:stroke joinstyle="miter"/>
+              <v:formulas>
+                <v:f eqn="val #0"/>
+                <v:f eqn="sum width 0 #0"/>
+                <v:f eqn="sum height 0 #0"/>
+                <v:f eqn="prod @0 2929 10000"/>
+                <v:f eqn="sum width 0 @3"/>
+                <v:f eqn="sum height 0 @3"/>
+                <v:f eqn="val width"/>
+                <v:f eqn="val height"/>
+                <v:f eqn="prod width 1 2"/>
+                <v:f eqn="prod height 1 2"/>
+              </v:formulas>
+              <v:path gradientshapeok="t" limo="10800,10800" o:connecttype="custom" o:connectlocs="@8,0;0,@9;@8,@7;@6,@9" textboxrect="@3,@3,@4,@5"/>
+            </v:shapetype>
+            <v:shape id="_x0000_s1141" type="#_x0000_t176" style="position:absolute;left:5878;top:6845;width:2160;height:960">
+              <v:textbox style="mso-next-textbox:#_x0000_s1141">
+                <w:txbxContent>
+                  <w:p>
+                    <w:pPr>
+                      <w:jc w:val="center"/>
+                      <w:rPr>
+                        <w:b/>
+                        <w:color w:val="1F497D" w:themeColor="text2"/>
+                      </w:rPr>
+                    </w:pPr>
+                    <w:r>
+                      <w:rPr>
+                        <w:b/>
+                        <w:color w:val="1F497D" w:themeColor="text2"/>
+                      </w:rPr>
+                      <w:t>Media Status = On Shelf</w:t>
+                    </w:r>
+                  </w:p>
+                </w:txbxContent>
+              </v:textbox>
+            </v:shape>
+            <v:group id="_x0000_s1191" style="position:absolute;left:902;top:2998;width:5326;height:5861" coordorigin="902,2998" coordsize="5326,5861">
+              <v:group id="_x0000_s1166" style="position:absolute;left:902;top:2998;width:1294;height:4567" coordorigin="902,2998" coordsize="1294,4567">
+                <v:shape id="_x0000_s1151" type="#_x0000_t32" style="position:absolute;left:902;top:7565;width:747;height:0;flip:x" o:connectortype="straight">
+                  <v:stroke endarrow="block"/>
+                </v:shape>
+                <v:shape id="_x0000_s1152" type="#_x0000_t32" style="position:absolute;left:902;top:2998;width:0;height:4539;flip:y" o:connectortype="straight">
+                  <v:stroke endarrow="block"/>
+                </v:shape>
+                <v:shape id="_x0000_s1153" type="#_x0000_t32" style="position:absolute;left:902;top:2998;width:1294;height:1" o:connectortype="straight">
+                  <v:stroke endarrow="block"/>
+                </v:shape>
+              </v:group>
+              <v:group id="_x0000_s1190" style="position:absolute;left:1695;top:5268;width:4533;height:3591" coordorigin="1695,5268" coordsize="4533,3591">
+                <v:shapetype id="_x0000_t110" coordsize="21600,21600" o:spt="110" path="m10800,l,10800,10800,21600,21600,10800xe">
+                  <v:stroke joinstyle="miter"/>
+                  <v:path gradientshapeok="t" o:connecttype="rect" textboxrect="5400,5400,16200,16200"/>
+                </v:shapetype>
+                <v:shape id="_x0000_s1155" type="#_x0000_t110" style="position:absolute;left:1695;top:6270;width:2962;height:2589">
+                  <v:textbox>
+                    <w:txbxContent>
+                      <w:p>
+                        <w:pPr>
+                          <w:rPr>
+                            <w:b/>
+                            <w:color w:val="E36C0A" w:themeColor="accent6" w:themeShade="BF"/>
+                            <w:sz w:val="18"/>
+                            <w:szCs w:val="18"/>
+                          </w:rPr>
+                        </w:pPr>
+                        <w:r>
+                          <w:rPr>
+                            <w:b/>
+                            <w:color w:val="E36C0A" w:themeColor="accent6" w:themeShade="BF"/>
+                            <w:sz w:val="18"/>
+                            <w:szCs w:val="18"/>
+                          </w:rPr>
+                          <w:t>Has the item been renewed 2 times OR is the item on Hold?</w:t>
+                        </w:r>
+                      </w:p>
+                    </w:txbxContent>
+                  </v:textbox>
+                </v:shape>
+                <v:group id="_x0000_s1165" style="position:absolute;left:4657;top:5268;width:1571;height:2297" coordorigin="4657,5268" coordsize="1571,2297">
+                  <v:shape id="_x0000_s1156" type="#_x0000_t32" style="position:absolute;left:4657;top:7565;width:447;height:0" o:connectortype="straight">
+                    <v:stroke endarrow="block"/>
+                  </v:shape>
+                  <v:shape id="_x0000_s1157" type="#_x0000_t32" style="position:absolute;left:5104;top:5268;width:0;height:2269;flip:y" o:connectortype="straight">
+                    <v:stroke endarrow="block"/>
+                  </v:shape>
+                  <v:shape id="_x0000_s1158" type="#_x0000_t32" style="position:absolute;left:5104;top:5268;width:1124;height:0" o:connectortype="straight">
+                    <v:stroke endarrow="block"/>
+                  </v:shape>
+                </v:group>
+              </v:group>
+            </v:group>
+            <v:group id="_x0000_s1185" style="position:absolute;left:2196;top:2570;width:4375;height:1917" coordorigin="2196,2570" coordsize="4375,1917">
+              <v:shape id="_x0000_s1136" type="#_x0000_t176" style="position:absolute;left:2196;top:2570;width:2160;height:960">
+                <v:textbox style="mso-next-textbox:#_x0000_s1136">
+                  <w:txbxContent>
+                    <w:p>
+                      <w:pPr>
+                        <w:jc w:val="center"/>
+                        <w:rPr>
+                          <w:b/>
+                          <w:color w:val="FF0000"/>
+                        </w:rPr>
+                      </w:pPr>
+                      <w:r>
+                        <w:rPr>
+                          <w:b/>
+                          <w:color w:val="FF0000"/>
+                        </w:rPr>
+                        <w:t>Media Status = Checked Out</w:t>
+                      </w:r>
+                    </w:p>
+                  </w:txbxContent>
+                </v:textbox>
+              </v:shape>
+              <v:shape id="_x0000_s1143" type="#_x0000_t32" style="position:absolute;left:4356;top:3081;width:2215;height:1294" o:connectortype="straight">
+                <v:stroke endarrow="block"/>
+              </v:shape>
+              <v:shape id="_x0000_s1149" type="#_x0000_t32" style="position:absolute;left:3172;top:3530;width:0;height:957" o:connectortype="straight">
+                <v:stroke endarrow="block"/>
+              </v:shape>
+              <v:shape id="_x0000_s1168" type="#_x0000_t202" style="position:absolute;left:3436;top:3770;width:1221;height:404;mso-width-relative:margin;mso-height-relative:margin">
+                <v:textbox style="mso-next-textbox:#_x0000_s1168">
+                  <w:txbxContent>
+                    <w:p>
+                      <w:pPr>
+                        <w:jc w:val="center"/>
+                        <w:rPr>
+                          <w:color w:val="FF0000"/>
+                          <w:sz w:val="18"/>
+                          <w:szCs w:val="18"/>
+                        </w:rPr>
+                      </w:pPr>
+                      <w:r>
+                        <w:rPr>
+                          <w:color w:val="FF0000"/>
+                          <w:sz w:val="18"/>
+                          <w:szCs w:val="18"/>
+                        </w:rPr>
+                        <w:t>21 Days</w:t>
+                      </w:r>
+                    </w:p>
+                  </w:txbxContent>
+                </v:textbox>
+              </v:shape>
+            </v:group>
+            <v:group id="_x0000_s1184" style="position:absolute;left:2196;top:2324;width:4032;height:3946" coordorigin="2196,2324" coordsize="4032,3946">
+              <v:shape id="_x0000_s1137" type="#_x0000_t176" style="position:absolute;left:2196;top:4487;width:2160;height:960">
+                <v:textbox>
+                  <w:txbxContent>
+                    <w:p>
+                      <w:pPr>
+                        <w:jc w:val="center"/>
+                        <w:rPr>
+                          <w:b/>
+                          <w:color w:val="5F497A" w:themeColor="accent4" w:themeShade="BF"/>
+                        </w:rPr>
+                      </w:pPr>
+                      <w:r>
+                        <w:rPr>
+                          <w:b/>
+                          <w:color w:val="5F497A" w:themeColor="accent4" w:themeShade="BF"/>
+                        </w:rPr>
+                        <w:t>Media Status = Due</w:t>
+                      </w:r>
+                    </w:p>
+                  </w:txbxContent>
+                </v:textbox>
+              </v:shape>
+              <v:shape id="_x0000_s1144" type="#_x0000_t32" style="position:absolute;left:4356;top:4940;width:1872;height:0" o:connectortype="straight">
+                <v:stroke endarrow="block"/>
+              </v:shape>
+              <v:shape id="_x0000_s1150" type="#_x0000_t32" style="position:absolute;left:3172;top:5447;width:0;height:823" o:connectortype="straight">
+                <v:stroke endarrow="block"/>
+              </v:shape>
+              <v:group id="_x0000_s1163" style="position:absolute;left:4356;top:3081;width:1747;height:1604" coordorigin="4356,3081" coordsize="1747,1604">
+                <v:shape id="_x0000_s1160" type="#_x0000_t32" style="position:absolute;left:4356;top:4666;width:1267;height:19" o:connectortype="straight">
+                  <v:stroke endarrow="block"/>
+                </v:shape>
+                <v:shape id="_x0000_s1161" type="#_x0000_t32" style="position:absolute;left:5623;top:3081;width:0;height:1585;flip:y" o:connectortype="straight">
+                  <v:stroke endarrow="block"/>
+                </v:shape>
+                <v:shape id="_x0000_s1162" type="#_x0000_t32" style="position:absolute;left:5623;top:3081;width:480;height:0" o:connectortype="straight">
+                  <v:stroke endarrow="block"/>
+                </v:shape>
+              </v:group>
+              <v:shape id="_x0000_s1169" type="#_x0000_t202" style="position:absolute;left:3436;top:5733;width:1221;height:404;mso-width-relative:margin;mso-height-relative:margin">
+                <v:textbox style="mso-next-textbox:#_x0000_s1169">
+                  <w:txbxContent>
+                    <w:p>
+                      <w:pPr>
+                        <w:jc w:val="center"/>
+                        <w:rPr>
+                          <w:color w:val="5F497A" w:themeColor="accent4" w:themeShade="BF"/>
+                          <w:sz w:val="18"/>
+                          <w:szCs w:val="18"/>
+                        </w:rPr>
+                      </w:pPr>
+                      <w:r>
+                        <w:rPr>
+                          <w:color w:val="5F497A" w:themeColor="accent4" w:themeShade="BF"/>
+                          <w:sz w:val="18"/>
+                          <w:szCs w:val="18"/>
+                        </w:rPr>
+                        <w:t>Renew</w:t>
+                      </w:r>
+                    </w:p>
+                  </w:txbxContent>
+                </v:textbox>
+              </v:shape>
+              <v:shape id="_x0000_s1170" type="#_x0000_t202" style="position:absolute;left:4657;top:2324;width:1221;height:675;mso-width-relative:margin;mso-height-relative:margin">
+                <v:textbox style="mso-next-textbox:#_x0000_s1170">
+                  <w:txbxContent>
+                    <w:p>
+                      <w:pPr>
+                        <w:jc w:val="center"/>
+                        <w:rPr>
+                          <w:color w:val="8064A2" w:themeColor="accent4"/>
+                          <w:sz w:val="18"/>
+                          <w:szCs w:val="18"/>
+                        </w:rPr>
+                      </w:pPr>
+                      <w:r>
+                        <w:rPr>
+                          <w:color w:val="8064A2" w:themeColor="accent4"/>
+                          <w:sz w:val="18"/>
+                          <w:szCs w:val="18"/>
+                        </w:rPr>
+                        <w:t>After 14 days</w:t>
+                      </w:r>
+                    </w:p>
+                  </w:txbxContent>
+                </v:textbox>
+              </v:shape>
+            </v:group>
+            <v:group id="_x0000_s1186" style="position:absolute;left:6103;top:2725;width:2929;height:1650" coordorigin="6103,2725" coordsize="2929,1650">
+              <v:shape id="_x0000_s1159" type="#_x0000_t176" style="position:absolute;left:6103;top:2725;width:2160;height:960">
+                <v:textbox style="mso-next-textbox:#_x0000_s1159">
+                  <w:txbxContent>
+                    <w:p>
+                      <w:pPr>
+                        <w:jc w:val="center"/>
+                        <w:rPr>
+                          <w:b/>
+                          <w:color w:val="00B050"/>
+                        </w:rPr>
+                      </w:pPr>
+                      <w:r>
+                        <w:rPr>
+                          <w:b/>
+                          <w:color w:val="00B050"/>
+                        </w:rPr>
+                        <w:t>Media Status = Bill Item</w:t>
+                      </w:r>
+                    </w:p>
+                  </w:txbxContent>
+                </v:textbox>
+              </v:shape>
+              <v:shape id="_x0000_s1171" type="#_x0000_t32" style="position:absolute;left:7129;top:3685;width:0;height:690" o:connectortype="straight">
+                <v:stroke endarrow="block"/>
+              </v:shape>
+              <v:shape id="_x0000_s1172" type="#_x0000_t202" style="position:absolute;left:7467;top:3770;width:1565;height:489;mso-width-relative:margin;mso-height-relative:margin">
+                <v:textbox style="mso-next-textbox:#_x0000_s1172">
+                  <w:txbxContent>
+                    <w:p>
+                      <w:pPr>
+                        <w:rPr>
+                          <w:color w:val="00B050"/>
+                          <w:sz w:val="18"/>
+                          <w:szCs w:val="18"/>
+                        </w:rPr>
+                      </w:pPr>
+                      <w:r>
+                        <w:rPr>
+                          <w:color w:val="00B050"/>
+                          <w:sz w:val="18"/>
+                          <w:szCs w:val="18"/>
+                        </w:rPr>
+                        <w:t>$1 collection fee</w:t>
+                      </w:r>
+                    </w:p>
+                  </w:txbxContent>
+                </v:textbox>
+              </v:shape>
+            </v:group>
+            <v:group id="_x0000_s1187" style="position:absolute;left:6228;top:4375;width:4273;height:2470" coordorigin="6228,4375" coordsize="4273,2470">
+              <v:shape id="_x0000_s1139" type="#_x0000_t176" style="position:absolute;left:6228;top:4375;width:2160;height:960">
+                <v:textbox>
+                  <w:txbxContent>
+                    <w:p>
+                      <w:pPr>
+                        <w:jc w:val="center"/>
+                        <w:rPr>
+                          <w:b/>
+                          <w:color w:val="C00000"/>
+                        </w:rPr>
+                      </w:pPr>
+                      <w:r>
+                        <w:rPr>
+                          <w:b/>
+                          <w:color w:val="C00000"/>
+                        </w:rPr>
+                        <w:t>Media Status = Returned</w:t>
+                      </w:r>
+                    </w:p>
+                  </w:txbxContent>
+                </v:textbox>
+              </v:shape>
+              <v:shape id="_x0000_s1147" type="#_x0000_t32" style="position:absolute;left:7129;top:5335;width:0;height:1510" o:connectortype="straight">
+                <v:stroke endarrow="block"/>
+              </v:shape>
+              <v:group id="_x0000_s1164" style="position:absolute;left:8388;top:4830;width:2113;height:1835" coordorigin="8388,4830" coordsize="2113,1835">
+                <v:shape id="_x0000_s1148" type="#_x0000_t32" style="position:absolute;left:8388;top:4830;width:2113;height:0" o:connectortype="straight">
+                  <v:stroke endarrow="block"/>
+                </v:shape>
+                <v:shape id="_x0000_s1154" type="#_x0000_t32" style="position:absolute;left:10501;top:4830;width:0;height:1835" o:connectortype="straight">
+                  <v:stroke endarrow="block"/>
+                </v:shape>
+              </v:group>
+              <v:group id="_x0000_s1183" style="position:absolute;left:8388;top:5113;width:498;height:538" coordorigin="8388,5113" coordsize="498,538">
+                <v:shape id="_x0000_s1173" type="#_x0000_t32" style="position:absolute;left:8388;top:5113;width:498;height:9" o:connectortype="straight">
+                  <v:stroke endarrow="block"/>
+                </v:shape>
+                <v:shape id="_x0000_s1174" type="#_x0000_t32" style="position:absolute;left:8886;top:5122;width:0;height:529" o:connectortype="straight">
+                  <v:stroke endarrow="block"/>
+                </v:shape>
+              </v:group>
+            </v:group>
+            <v:group id="_x0000_s1189" style="position:absolute;left:8263;top:3327;width:3612;height:4298" coordorigin="8263,3327" coordsize="3612,4298">
+              <v:shape id="_x0000_s1142" type="#_x0000_t176" style="position:absolute;left:9715;top:6665;width:2160;height:960">
+                <v:textbox style="mso-next-textbox:#_x0000_s1142">
+                  <w:txbxContent>
+                    <w:p>
+                      <w:pPr>
+                        <w:jc w:val="center"/>
+                        <w:rPr>
+                          <w:b/>
+                          <w:color w:val="CCC0D9" w:themeColor="accent4" w:themeTint="66"/>
+                        </w:rPr>
+                      </w:pPr>
+                      <w:r>
+                        <w:rPr>
+                          <w:b/>
+                          <w:color w:val="CCC0D9" w:themeColor="accent4" w:themeTint="66"/>
+                        </w:rPr>
+                        <w:t>Media Status = Damaged</w:t>
+                      </w:r>
+                    </w:p>
+                  </w:txbxContent>
+                </v:textbox>
+              </v:shape>
+              <v:group id="_x0000_s1182" style="position:absolute;left:8263;top:3327;width:3038;height:3338" coordorigin="8263,3327" coordsize="3038,3338">
+                <v:shape id="_x0000_s1175" type="#_x0000_t32" style="position:absolute;left:11292;top:3327;width:9;height:3338;flip:x y" o:connectortype="straight">
+                  <v:stroke endarrow="block"/>
+                </v:shape>
+                <v:shape id="_x0000_s1176" type="#_x0000_t32" style="position:absolute;left:8263;top:3327;width:3029;height:0;flip:x" o:connectortype="straight">
+                  <v:stroke endarrow="block"/>
+                </v:shape>
+              </v:group>
+            </v:group>
+            <v:group id="_x0000_s1188" style="position:absolute;left:7555;top:2998;width:4521;height:5113" coordorigin="7555,2998" coordsize="4521,5113">
+              <v:shape id="_x0000_s1140" type="#_x0000_t176" style="position:absolute;left:7555;top:5651;width:2160;height:960">
+                <v:textbox style="mso-next-textbox:#_x0000_s1140">
+                  <w:txbxContent>
+                    <w:p>
+                      <w:pPr>
+                        <w:jc w:val="center"/>
+                        <w:rPr>
+                          <w:b/>
+                          <w:color w:val="CCC0D9" w:themeColor="accent4" w:themeTint="66"/>
+                        </w:rPr>
+                      </w:pPr>
+                      <w:r>
+                        <w:rPr>
+                          <w:b/>
+                          <w:color w:val="CCC0D9" w:themeColor="accent4" w:themeTint="66"/>
+                        </w:rPr>
+                        <w:t>Media Status = Lost</w:t>
+                      </w:r>
+                    </w:p>
+                  </w:txbxContent>
+                </v:textbox>
+              </v:shape>
+              <v:group id="_x0000_s1181" style="position:absolute;left:8263;top:2998;width:3813;height:5113" coordorigin="8263,2998" coordsize="3813,5113">
+                <v:shape id="_x0000_s1177" type="#_x0000_t32" style="position:absolute;left:8886;top:6611;width:0;height:1500" o:connectortype="straight">
+                  <v:stroke endarrow="block"/>
+                </v:shape>
+                <v:shape id="_x0000_s1178" type="#_x0000_t32" style="position:absolute;left:8886;top:8111;width:3190;height:0" o:connectortype="straight">
+                  <v:stroke endarrow="block"/>
+                </v:shape>
+                <v:shape id="_x0000_s1179" type="#_x0000_t32" style="position:absolute;left:12076;top:2999;width:0;height:5112;flip:y" o:connectortype="straight">
+                  <v:stroke endarrow="block"/>
+                </v:shape>
+                <v:shape id="_x0000_s1180" type="#_x0000_t32" style="position:absolute;left:8263;top:2998;width:3813;height:0;flip:x" o:connectortype="straight">
+                  <v:stroke endarrow="block"/>
+                </v:shape>
+              </v:group>
+            </v:group>
+          </v:group>
+        </w:pict>
+      </w:r>
+    </w:p>
+    <w:p>
+      <w:pPr>
+        <w:rPr>
+          <w:sz w:val="24"/>
+          <w:szCs w:val="24"/>
+        </w:rPr>
+      </w:pPr>
+    </w:p>
+    <w:p>
+      <w:pPr>
+        <w:rPr>
+          <w:sz w:val="24"/>
+          <w:szCs w:val="24"/>
+        </w:rPr>
+      </w:pPr>
+    </w:p>
+    <w:p>
+      <w:pPr>
+        <w:rPr>
+          <w:sz w:val="24"/>
+          <w:szCs w:val="24"/>
+        </w:rPr>
+      </w:pPr>
+    </w:p>
+    <w:p>
+      <w:pPr>
+        <w:rPr>
+          <w:sz w:val="24"/>
+          <w:szCs w:val="24"/>
+        </w:rPr>
+      </w:pPr>
+    </w:p>
+    <w:p>
+      <w:pPr>
+        <w:rPr>
+          <w:sz w:val="24"/>
+          <w:szCs w:val="24"/>
+        </w:rPr>
+      </w:pPr>
+    </w:p>
+    <w:p>
+      <w:pPr>
+        <w:rPr>
+          <w:sz w:val="24"/>
+          <w:szCs w:val="24"/>
+        </w:rPr>
+      </w:pPr>
+    </w:p>
+    <w:p>
+      <w:pPr>
+        <w:rPr>
+          <w:sz w:val="24"/>
+          <w:szCs w:val="24"/>
+        </w:rPr>
+      </w:pPr>
+    </w:p>
+    <w:p>
+      <w:pPr>
+        <w:tabs>
+          <w:tab w:val="left" w:pos="3983"/>
+        </w:tabs>
+        <w:rPr>
+          <w:sz w:val="24"/>
+          <w:szCs w:val="24"/>
+        </w:rPr>
+      </w:pPr>
+      <w:r>
+        <w:rPr>
+          <w:sz w:val="24"/>
+          <w:szCs w:val="24"/>
+        </w:rPr>
+        <w:tab/>
+      </w:r>
+    </w:p>
+    <w:p>
+      <w:pPr>
+        <w:rPr>
+          <w:sz w:val="24"/>
+          <w:szCs w:val="24"/>
+        </w:rPr>
+      </w:pPr>
+    </w:p>
+    <w:p>
+      <w:pPr>
+        <w:rPr>
+          <w:sz w:val="24"/>
+          <w:szCs w:val="24"/>
+        </w:rPr>
+      </w:pPr>
+    </w:p>
+    <w:p>
+      <w:pPr>
+        <w:rPr>
+          <w:sz w:val="24"/>
+          <w:szCs w:val="24"/>
+        </w:rPr>
+      </w:pPr>
+    </w:p>
+    <w:p>
+      <w:pPr>
+        <w:rPr>
+          <w:sz w:val="24"/>
+          <w:szCs w:val="24"/>
+        </w:rPr>
+      </w:pPr>
+    </w:p>
+    <w:p>
+      <w:pPr>
+        <w:rPr>
+          <w:sz w:val="24"/>
+          <w:szCs w:val="24"/>
+        </w:rPr>
+      </w:pPr>
+    </w:p>
+    <w:p>
+      <w:pPr>
+        <w:rPr>
+          <w:sz w:val="24"/>
+          <w:szCs w:val="24"/>
+        </w:rPr>
+      </w:pPr>
+    </w:p>
+    <w:p>
+      <w:pPr>
+        <w:tabs>
+          <w:tab w:val="left" w:pos="1987"/>
+        </w:tabs>
+        <w:rPr>
+          <w:sz w:val="24"/>
+          <w:szCs w:val="24"/>
+        </w:rPr>
+      </w:pPr>
+    </w:p>
+    <w:p>
+      <w:pPr>
+        <w:tabs>
+          <w:tab w:val="left" w:pos="1987"/>
+        </w:tabs>
+        <w:rPr>
+          <w:sz w:val="24"/>
+          <w:szCs w:val="24"/>
+        </w:rPr>
+      </w:pPr>
+    </w:p>
+    <w:p>
+      <w:pPr>
+        <w:tabs>
+          <w:tab w:val="left" w:pos="1987"/>
+        </w:tabs>
+        <w:rPr>
+          <w:sz w:val="24"/>
+          <w:szCs w:val="24"/>
+        </w:rPr>
+      </w:pPr>
     </w:p>
     <w:sectPr>
       <w:pgSz w:w="12240" w:h="15840"/>
@@ -2201,6 +2520,36 @@
       <w:ind w:left="720"/>
       <w:contextualSpacing/>
     </w:pPr>
+  </w:style>
+  <w:style w:type="paragraph" w:styleId="BalloonText">
+    <w:name w:val="Balloon Text"/>
+    <w:basedOn w:val="Normal"/>
+    <w:link w:val="BalloonTextChar"/>
+    <w:uiPriority w:val="99"/>
+    <w:semiHidden/>
+    <w:unhideWhenUsed/>
+    <w:rsid w:val="006B457F"/>
+    <w:pPr>
+      <w:spacing w:after="0" w:line="240" w:lineRule="auto"/>
+    </w:pPr>
+    <w:rPr>
+      <w:rFonts w:ascii="Tahoma" w:hAnsi="Tahoma" w:cs="Tahoma"/>
+      <w:sz w:val="16"/>
+      <w:szCs w:val="16"/>
+    </w:rPr>
+  </w:style>
+  <w:style w:type="character" w:customStyle="1" w:styleId="BalloonTextChar">
+    <w:name w:val="Balloon Text Char"/>
+    <w:basedOn w:val="DefaultParagraphFont"/>
+    <w:link w:val="BalloonText"/>
+    <w:uiPriority w:val="99"/>
+    <w:semiHidden/>
+    <w:rsid w:val="006B457F"/>
+    <w:rPr>
+      <w:rFonts w:ascii="Tahoma" w:hAnsi="Tahoma" w:cs="Tahoma"/>
+      <w:sz w:val="16"/>
+      <w:szCs w:val="16"/>
+    </w:rPr>
   </w:style>
 </w:styles>
 </file>
@@ -2493,7 +2842,7 @@
 </file>
 
 <file path=customXml/itemProps1.xml><?xml version="1.0" encoding="utf-8"?>
-<ds:datastoreItem xmlns:ds="http://schemas.openxmlformats.org/officeDocument/2006/customXml" ds:itemID="{9946A89C-F993-4737-A719-EAA4DC8E7BA1}">
+<ds:datastoreItem xmlns:ds="http://schemas.openxmlformats.org/officeDocument/2006/customXml" ds:itemID="{985D3AEB-9AB2-446B-8A7B-9816274F30C8}">
   <ds:schemaRefs>
     <ds:schemaRef ds:uri="http://schemas.openxmlformats.org/officeDocument/2006/bibliography"/>
   </ds:schemaRefs>

</xml_diff>

<commit_message>
P kpallavi patch 1 (#1)
* Added return in place of exit function, removed due dates being passed to checkout function

* Added entries in Order and Supplier tables and added few morr joins

* Updated concept and Data Diagram
</commit_message>
<xml_diff>
--- a/Submission/Concept_and_Data_Diagram.docx
+++ b/Submission/Concept_and_Data_Diagram.docx
@@ -136,7 +136,6 @@
                           <w:szCs w:val="16"/>
                         </w:rPr>
                       </w:pPr>
-                      <w:proofErr w:type="gramStart"/>
                       <w:r>
                         <w:rPr>
                           <w:sz w:val="16"/>
@@ -144,7 +143,6 @@
                         </w:rPr>
                         <w:t>has</w:t>
                       </w:r>
-                      <w:proofErr w:type="gramEnd"/>
                     </w:p>
                   </w:txbxContent>
                 </v:textbox>
@@ -165,7 +163,6 @@
                           <w:szCs w:val="16"/>
                         </w:rPr>
                       </w:pPr>
-                      <w:proofErr w:type="gramStart"/>
                       <w:r>
                         <w:rPr>
                           <w:sz w:val="16"/>
@@ -173,7 +170,6 @@
                         </w:rPr>
                         <w:t>has</w:t>
                       </w:r>
-                      <w:proofErr w:type="gramEnd"/>
                     </w:p>
                   </w:txbxContent>
                 </v:textbox>
@@ -194,7 +190,6 @@
                           <w:szCs w:val="16"/>
                         </w:rPr>
                       </w:pPr>
-                      <w:proofErr w:type="gramStart"/>
                       <w:r>
                         <w:rPr>
                           <w:sz w:val="16"/>
@@ -223,7 +218,6 @@
                         </w:rPr>
                         <w:t>update</w:t>
                       </w:r>
-                      <w:proofErr w:type="gramEnd"/>
                     </w:p>
                   </w:txbxContent>
                 </v:textbox>
@@ -240,7 +234,6 @@
                           <w:szCs w:val="16"/>
                         </w:rPr>
                       </w:pPr>
-                      <w:proofErr w:type="gramStart"/>
                       <w:r>
                         <w:rPr>
                           <w:sz w:val="16"/>
@@ -248,7 +241,6 @@
                         </w:rPr>
                         <w:t>deliver</w:t>
                       </w:r>
-                      <w:proofErr w:type="gramEnd"/>
                     </w:p>
                   </w:txbxContent>
                 </v:textbox>
@@ -305,7 +297,6 @@
                           <w:szCs w:val="16"/>
                         </w:rPr>
                       </w:pPr>
-                      <w:proofErr w:type="gramStart"/>
                       <w:r>
                         <w:rPr>
                           <w:sz w:val="16"/>
@@ -313,7 +304,6 @@
                         </w:rPr>
                         <w:t>has</w:t>
                       </w:r>
-                      <w:proofErr w:type="gramEnd"/>
                     </w:p>
                   </w:txbxContent>
                 </v:textbox>
@@ -334,21 +324,12 @@
                           <w:szCs w:val="16"/>
                         </w:rPr>
                       </w:pPr>
-                      <w:proofErr w:type="gramStart"/>
                       <w:r>
                         <w:rPr>
                           <w:sz w:val="16"/>
                           <w:szCs w:val="16"/>
                         </w:rPr>
-                        <w:t>place</w:t>
-                      </w:r>
-                      <w:proofErr w:type="gramEnd"/>
-                      <w:r>
-                        <w:rPr>
-                          <w:sz w:val="16"/>
-                          <w:szCs w:val="16"/>
-                        </w:rPr>
-                        <w:t xml:space="preserve"> order</w:t>
+                        <w:t>place order</w:t>
                       </w:r>
                     </w:p>
                   </w:txbxContent>
@@ -474,7 +455,6 @@
                         <w:highlight w:val="white"/>
                       </w:rPr>
                     </w:pPr>
-                    <w:proofErr w:type="spellStart"/>
                     <w:r>
                       <w:rPr>
                         <w:rFonts w:ascii="Consolas" w:hAnsi="Consolas" w:cs="Consolas"/>
@@ -485,7 +465,6 @@
                       </w:rPr>
                       <w:t>Library_ID</w:t>
                     </w:r>
-                    <w:proofErr w:type="spellEnd"/>
                   </w:p>
                   <w:p>
                     <w:pPr>
@@ -501,71 +480,15 @@
                         <w:highlight w:val="white"/>
                       </w:rPr>
                     </w:pPr>
-                    <w:proofErr w:type="spellStart"/>
-                    <w:r>
-                      <w:rPr>
-                        <w:rFonts w:ascii="Consolas" w:hAnsi="Consolas" w:cs="Consolas"/>
-                        <w:color w:val="000000"/>
-                        <w:sz w:val="12"/>
-                        <w:szCs w:val="12"/>
-                        <w:highlight w:val="white"/>
-                      </w:rPr>
-                      <w:t>Library_Name</w:t>
-                    </w:r>
-                    <w:proofErr w:type="spellEnd"/>
-                    <w:r>
-                      <w:rPr>
-                        <w:rFonts w:ascii="Consolas" w:hAnsi="Consolas" w:cs="Consolas"/>
-                        <w:color w:val="000000"/>
-                        <w:sz w:val="12"/>
-                        <w:szCs w:val="12"/>
-                        <w:highlight w:val="white"/>
-                      </w:rPr>
-                      <w:t xml:space="preserve"> </w:t>
-                    </w:r>
-                    <w:proofErr w:type="spellStart"/>
-                    <w:r>
-                      <w:rPr>
-                        <w:rFonts w:ascii="Consolas" w:hAnsi="Consolas" w:cs="Consolas"/>
-                        <w:color w:val="000000"/>
-                        <w:sz w:val="12"/>
-                        <w:szCs w:val="12"/>
-                        <w:highlight w:val="white"/>
-                      </w:rPr>
-                      <w:t>Library_Contact_Number</w:t>
-                    </w:r>
-                    <w:proofErr w:type="spellEnd"/>
-                    <w:r>
-                      <w:rPr>
-                        <w:rFonts w:ascii="Consolas" w:hAnsi="Consolas" w:cs="Consolas"/>
-                        <w:color w:val="000000"/>
-                        <w:sz w:val="12"/>
-                        <w:szCs w:val="12"/>
-                        <w:highlight w:val="white"/>
-                      </w:rPr>
-                      <w:t xml:space="preserve"> </w:t>
-                    </w:r>
-                    <w:proofErr w:type="spellStart"/>
-                    <w:r>
-                      <w:rPr>
-                        <w:rFonts w:ascii="Consolas" w:hAnsi="Consolas" w:cs="Consolas"/>
-                        <w:color w:val="000000"/>
-                        <w:sz w:val="12"/>
-                        <w:szCs w:val="12"/>
-                        <w:highlight w:val="white"/>
-                      </w:rPr>
-                      <w:t>Library_Address</w:t>
-                    </w:r>
-                    <w:proofErr w:type="spellEnd"/>
-                    <w:r>
-                      <w:rPr>
-                        <w:rFonts w:ascii="Consolas" w:hAnsi="Consolas" w:cs="Consolas"/>
-                        <w:color w:val="000000"/>
-                        <w:sz w:val="12"/>
-                        <w:szCs w:val="12"/>
-                        <w:highlight w:val="white"/>
-                      </w:rPr>
-                      <w:t xml:space="preserve"> </w:t>
+                    <w:r>
+                      <w:rPr>
+                        <w:rFonts w:ascii="Consolas" w:hAnsi="Consolas" w:cs="Consolas"/>
+                        <w:color w:val="000000"/>
+                        <w:sz w:val="12"/>
+                        <w:szCs w:val="12"/>
+                        <w:highlight w:val="white"/>
+                      </w:rPr>
+                      <w:t xml:space="preserve">Library_Name Library_Contact_Number Library_Address </w:t>
                     </w:r>
                     <w:r>
                       <w:rPr>
@@ -611,7 +534,6 @@
                         <w:highlight w:val="white"/>
                       </w:rPr>
                     </w:pPr>
-                    <w:proofErr w:type="spellStart"/>
                     <w:r>
                       <w:rPr>
                         <w:rFonts w:ascii="Consolas" w:hAnsi="Consolas" w:cs="Consolas"/>
@@ -622,7 +544,6 @@
                       </w:rPr>
                       <w:t>Employee_Staff_ID</w:t>
                     </w:r>
-                    <w:proofErr w:type="spellEnd"/>
                   </w:p>
                   <w:p>
                     <w:pPr>
@@ -638,7 +559,6 @@
                         <w:highlight w:val="white"/>
                       </w:rPr>
                     </w:pPr>
-                    <w:proofErr w:type="spellStart"/>
                     <w:r>
                       <w:rPr>
                         <w:rFonts w:ascii="Consolas" w:hAnsi="Consolas" w:cs="Consolas"/>
@@ -649,7 +569,6 @@
                       </w:rPr>
                       <w:t>Employee_Staff_Library_Member_ID</w:t>
                     </w:r>
-                    <w:proofErr w:type="spellEnd"/>
                   </w:p>
                   <w:p>
                     <w:pPr>
@@ -665,7 +584,6 @@
                         <w:highlight w:val="white"/>
                       </w:rPr>
                     </w:pPr>
-                    <w:proofErr w:type="spellStart"/>
                     <w:r>
                       <w:rPr>
                         <w:rFonts w:ascii="Consolas" w:hAnsi="Consolas" w:cs="Consolas"/>
@@ -676,7 +594,6 @@
                       </w:rPr>
                       <w:t>Employee_Staff_Designation</w:t>
                     </w:r>
-                    <w:proofErr w:type="spellEnd"/>
                   </w:p>
                   <w:p>
                     <w:pPr>
@@ -692,7 +609,6 @@
                         <w:highlight w:val="white"/>
                       </w:rPr>
                     </w:pPr>
-                    <w:proofErr w:type="spellStart"/>
                     <w:r>
                       <w:rPr>
                         <w:rFonts w:ascii="Consolas" w:hAnsi="Consolas" w:cs="Consolas"/>
@@ -703,7 +619,6 @@
                       </w:rPr>
                       <w:t>Employee_Staff_SSN</w:t>
                     </w:r>
-                    <w:proofErr w:type="spellEnd"/>
                     <w:r>
                       <w:rPr>
                         <w:rFonts w:ascii="Consolas" w:hAnsi="Consolas" w:cs="Consolas"/>
@@ -748,7 +663,6 @@
                         <w:highlight w:val="white"/>
                       </w:rPr>
                     </w:pPr>
-                    <w:proofErr w:type="spellStart"/>
                     <w:r>
                       <w:rPr>
                         <w:rFonts w:ascii="Consolas" w:hAnsi="Consolas" w:cs="Consolas"/>
@@ -769,7 +683,6 @@
                       </w:rPr>
                       <w:t>ID</w:t>
                     </w:r>
-                    <w:proofErr w:type="spellEnd"/>
                   </w:p>
                   <w:p>
                     <w:pPr>
@@ -785,7 +698,6 @@
                         <w:highlight w:val="white"/>
                       </w:rPr>
                     </w:pPr>
-                    <w:proofErr w:type="spellStart"/>
                     <w:r>
                       <w:rPr>
                         <w:rFonts w:ascii="Consolas" w:hAnsi="Consolas" w:cs="Consolas"/>
@@ -796,7 +708,6 @@
                       </w:rPr>
                       <w:t>Library_Member_Library_ID</w:t>
                     </w:r>
-                    <w:proofErr w:type="spellEnd"/>
                   </w:p>
                   <w:p>
                     <w:pPr>
@@ -812,7 +723,6 @@
                         <w:highlight w:val="white"/>
                       </w:rPr>
                     </w:pPr>
-                    <w:proofErr w:type="spellStart"/>
                     <w:r>
                       <w:rPr>
                         <w:rFonts w:ascii="Consolas" w:hAnsi="Consolas" w:cs="Consolas"/>
@@ -823,7 +733,6 @@
                       </w:rPr>
                       <w:t>Library_Member_Parent_ID</w:t>
                     </w:r>
-                    <w:proofErr w:type="spellEnd"/>
                   </w:p>
                   <w:p>
                     <w:pPr>
@@ -839,7 +748,6 @@
                         <w:highlight w:val="white"/>
                       </w:rPr>
                     </w:pPr>
-                    <w:proofErr w:type="spellStart"/>
                     <w:r>
                       <w:rPr>
                         <w:rFonts w:ascii="Consolas" w:hAnsi="Consolas" w:cs="Consolas"/>
@@ -850,7 +758,6 @@
                       </w:rPr>
                       <w:t>Library_Member_First_Name</w:t>
                     </w:r>
-                    <w:proofErr w:type="spellEnd"/>
                   </w:p>
                   <w:p>
                     <w:pPr>
@@ -866,7 +773,6 @@
                         <w:highlight w:val="white"/>
                       </w:rPr>
                     </w:pPr>
-                    <w:proofErr w:type="spellStart"/>
                     <w:r>
                       <w:rPr>
                         <w:rFonts w:ascii="Consolas" w:hAnsi="Consolas" w:cs="Consolas"/>
@@ -877,7 +783,6 @@
                       </w:rPr>
                       <w:t>Library_Member_Last_Name</w:t>
                     </w:r>
-                    <w:proofErr w:type="spellEnd"/>
                   </w:p>
                   <w:p>
                     <w:pPr>
@@ -893,7 +798,6 @@
                         <w:highlight w:val="white"/>
                       </w:rPr>
                     </w:pPr>
-                    <w:proofErr w:type="spellStart"/>
                     <w:r>
                       <w:rPr>
                         <w:rFonts w:ascii="Consolas" w:hAnsi="Consolas" w:cs="Consolas"/>
@@ -904,7 +808,6 @@
                       </w:rPr>
                       <w:t>Library_Member_DOB</w:t>
                     </w:r>
-                    <w:proofErr w:type="spellEnd"/>
                   </w:p>
                   <w:p>
                     <w:pPr>
@@ -920,7 +823,6 @@
                         <w:highlight w:val="white"/>
                       </w:rPr>
                     </w:pPr>
-                    <w:proofErr w:type="spellStart"/>
                     <w:r>
                       <w:rPr>
                         <w:rFonts w:ascii="Consolas" w:hAnsi="Consolas" w:cs="Consolas"/>
@@ -931,7 +833,6 @@
                       </w:rPr>
                       <w:t>Library_Member_Address</w:t>
                     </w:r>
-                    <w:proofErr w:type="spellEnd"/>
                     <w:r>
                       <w:rPr>
                         <w:rFonts w:ascii="Consolas" w:hAnsi="Consolas" w:cs="Consolas"/>
@@ -976,7 +877,6 @@
                         <w:highlight w:val="white"/>
                       </w:rPr>
                     </w:pPr>
-                    <w:proofErr w:type="spellStart"/>
                     <w:r>
                       <w:rPr>
                         <w:rFonts w:ascii="Consolas" w:hAnsi="Consolas" w:cs="Consolas"/>
@@ -987,7 +887,6 @@
                       </w:rPr>
                       <w:t>Supplier_ID</w:t>
                     </w:r>
-                    <w:proofErr w:type="spellEnd"/>
                   </w:p>
                   <w:p>
                     <w:pPr>
@@ -1003,7 +902,6 @@
                         <w:highlight w:val="white"/>
                       </w:rPr>
                     </w:pPr>
-                    <w:proofErr w:type="spellStart"/>
                     <w:r>
                       <w:rPr>
                         <w:rFonts w:ascii="Consolas" w:hAnsi="Consolas" w:cs="Consolas"/>
@@ -1014,7 +912,6 @@
                       </w:rPr>
                       <w:t>Supplier_Name</w:t>
                     </w:r>
-                    <w:proofErr w:type="spellEnd"/>
                   </w:p>
                   <w:p>
                     <w:pPr>
@@ -1030,7 +927,6 @@
                         <w:highlight w:val="white"/>
                       </w:rPr>
                     </w:pPr>
-                    <w:proofErr w:type="spellStart"/>
                     <w:r>
                       <w:rPr>
                         <w:rFonts w:ascii="Consolas" w:hAnsi="Consolas" w:cs="Consolas"/>
@@ -1041,7 +937,6 @@
                       </w:rPr>
                       <w:t>Supplier_Address</w:t>
                     </w:r>
-                    <w:proofErr w:type="spellEnd"/>
                   </w:p>
                   <w:p>
                     <w:pPr>
@@ -1057,7 +952,6 @@
                         <w:highlight w:val="white"/>
                       </w:rPr>
                     </w:pPr>
-                    <w:proofErr w:type="spellStart"/>
                     <w:r>
                       <w:rPr>
                         <w:rFonts w:ascii="Consolas" w:hAnsi="Consolas" w:cs="Consolas"/>
@@ -1068,7 +962,6 @@
                       </w:rPr>
                       <w:t>Supplier_City</w:t>
                     </w:r>
-                    <w:proofErr w:type="spellEnd"/>
                   </w:p>
                   <w:p>
                     <w:pPr>
@@ -1084,7 +977,6 @@
                         <w:highlight w:val="white"/>
                       </w:rPr>
                     </w:pPr>
-                    <w:proofErr w:type="spellStart"/>
                     <w:r>
                       <w:rPr>
                         <w:rFonts w:ascii="Consolas" w:hAnsi="Consolas" w:cs="Consolas"/>
@@ -1095,7 +987,6 @@
                       </w:rPr>
                       <w:t>Supplier_State</w:t>
                     </w:r>
-                    <w:proofErr w:type="spellEnd"/>
                   </w:p>
                   <w:p>
                     <w:pPr>
@@ -1111,7 +1002,6 @@
                         <w:highlight w:val="white"/>
                       </w:rPr>
                     </w:pPr>
-                    <w:proofErr w:type="spellStart"/>
                     <w:r>
                       <w:rPr>
                         <w:rFonts w:ascii="Consolas" w:hAnsi="Consolas" w:cs="Consolas"/>
@@ -1122,7 +1012,6 @@
                       </w:rPr>
                       <w:t>Supplier_Zip_code</w:t>
                     </w:r>
-                    <w:proofErr w:type="spellEnd"/>
                   </w:p>
                   <w:p>
                     <w:pPr>
@@ -1138,7 +1027,6 @@
                         <w:highlight w:val="white"/>
                       </w:rPr>
                     </w:pPr>
-                    <w:proofErr w:type="spellStart"/>
                     <w:r>
                       <w:rPr>
                         <w:rFonts w:ascii="Consolas" w:hAnsi="Consolas" w:cs="Consolas"/>
@@ -1149,7 +1037,6 @@
                       </w:rPr>
                       <w:t>Supplier_Phone_No</w:t>
                     </w:r>
-                    <w:proofErr w:type="spellEnd"/>
                   </w:p>
                   <w:p>
                     <w:pPr>
@@ -1161,7 +1048,6 @@
                         <w:szCs w:val="12"/>
                       </w:rPr>
                     </w:pPr>
-                    <w:proofErr w:type="spellStart"/>
                     <w:r>
                       <w:rPr>
                         <w:rFonts w:ascii="Consolas" w:hAnsi="Consolas" w:cs="Consolas"/>
@@ -1172,7 +1058,6 @@
                       </w:rPr>
                       <w:t>Supplier_Payment_Due</w:t>
                     </w:r>
-                    <w:proofErr w:type="spellEnd"/>
                     <w:r>
                       <w:rPr>
                         <w:rFonts w:ascii="Consolas" w:hAnsi="Consolas" w:cs="Consolas"/>
@@ -1216,7 +1101,6 @@
                         <w:highlight w:val="white"/>
                       </w:rPr>
                     </w:pPr>
-                    <w:proofErr w:type="spellStart"/>
                     <w:r>
                       <w:rPr>
                         <w:rFonts w:ascii="Consolas" w:hAnsi="Consolas" w:cs="Consolas"/>
@@ -1237,7 +1121,6 @@
                       </w:rPr>
                       <w:t>_ID</w:t>
                     </w:r>
-                    <w:proofErr w:type="spellEnd"/>
                   </w:p>
                   <w:p>
                     <w:pPr>
@@ -1253,7 +1136,6 @@
                         <w:highlight w:val="white"/>
                       </w:rPr>
                     </w:pPr>
-                    <w:proofErr w:type="spellStart"/>
                     <w:r>
                       <w:rPr>
                         <w:rFonts w:ascii="Consolas" w:hAnsi="Consolas" w:cs="Consolas"/>
@@ -1263,7 +1145,6 @@
                       </w:rPr>
                       <w:t>Item_Title</w:t>
                     </w:r>
-                    <w:proofErr w:type="spellEnd"/>
                   </w:p>
                   <w:p>
                     <w:pPr>
@@ -1279,7 +1160,6 @@
                         <w:highlight w:val="white"/>
                       </w:rPr>
                     </w:pPr>
-                    <w:proofErr w:type="spellStart"/>
                     <w:r>
                       <w:rPr>
                         <w:rFonts w:ascii="Consolas" w:hAnsi="Consolas" w:cs="Consolas"/>
@@ -1300,7 +1180,6 @@
                       </w:rPr>
                       <w:t>_Library_ID</w:t>
                     </w:r>
-                    <w:proofErr w:type="spellEnd"/>
                   </w:p>
                   <w:p>
                     <w:pPr>
@@ -1316,7 +1195,6 @@
                         <w:highlight w:val="white"/>
                       </w:rPr>
                     </w:pPr>
-                    <w:proofErr w:type="spellStart"/>
                     <w:r>
                       <w:rPr>
                         <w:rFonts w:ascii="Consolas" w:hAnsi="Consolas" w:cs="Consolas"/>
@@ -1335,30 +1213,18 @@
                         <w:szCs w:val="12"/>
                         <w:highlight w:val="white"/>
                       </w:rPr>
-                      <w:t>_Format</w:t>
-                    </w:r>
-                    <w:proofErr w:type="spellEnd"/>
-                    <w:r>
-                      <w:rPr>
-                        <w:rFonts w:ascii="Consolas" w:hAnsi="Consolas" w:cs="Consolas"/>
-                        <w:color w:val="000000"/>
-                        <w:sz w:val="12"/>
-                        <w:szCs w:val="12"/>
-                        <w:highlight w:val="white"/>
-                      </w:rPr>
-                      <w:t xml:space="preserve"> </w:t>
-                    </w:r>
-                  </w:p>
-                  <w:p>
-                    <w:pPr>
-                      <w:rPr>
-                        <w:rFonts w:ascii="Consolas" w:hAnsi="Consolas" w:cs="Consolas"/>
-                        <w:color w:val="000000"/>
-                        <w:sz w:val="12"/>
-                        <w:szCs w:val="12"/>
-                      </w:rPr>
-                    </w:pPr>
-                    <w:proofErr w:type="spellStart"/>
+                      <w:t xml:space="preserve">_Format </w:t>
+                    </w:r>
+                  </w:p>
+                  <w:p>
+                    <w:pPr>
+                      <w:rPr>
+                        <w:rFonts w:ascii="Consolas" w:hAnsi="Consolas" w:cs="Consolas"/>
+                        <w:color w:val="000000"/>
+                        <w:sz w:val="12"/>
+                        <w:szCs w:val="12"/>
+                      </w:rPr>
+                    </w:pPr>
                     <w:r>
                       <w:rPr>
                         <w:rFonts w:ascii="Consolas" w:hAnsi="Consolas" w:cs="Consolas"/>
@@ -1379,7 +1245,6 @@
                       </w:rPr>
                       <w:t>_Status</w:t>
                     </w:r>
-                    <w:proofErr w:type="spellEnd"/>
                     <w:r>
                       <w:rPr>
                         <w:rFonts w:ascii="Consolas" w:hAnsi="Consolas" w:cs="Consolas"/>
@@ -1423,7 +1288,6 @@
                           <w:szCs w:val="12"/>
                         </w:rPr>
                       </w:pPr>
-                      <w:proofErr w:type="spellStart"/>
                       <w:r>
                         <w:rPr>
                           <w:rFonts w:ascii="Consolas" w:hAnsi="Consolas"/>
@@ -1432,7 +1296,6 @@
                         </w:rPr>
                         <w:t>Library_ID</w:t>
                       </w:r>
-                      <w:proofErr w:type="spellEnd"/>
                     </w:p>
                   </w:txbxContent>
                 </v:textbox>
@@ -1453,7 +1316,6 @@
                           <w:szCs w:val="12"/>
                         </w:rPr>
                       </w:pPr>
-                      <w:proofErr w:type="spellStart"/>
                       <w:r>
                         <w:rPr>
                           <w:rFonts w:ascii="Consolas" w:hAnsi="Consolas"/>
@@ -1462,7 +1324,6 @@
                         </w:rPr>
                         <w:t>Library_ID</w:t>
                       </w:r>
-                      <w:proofErr w:type="spellEnd"/>
                     </w:p>
                     <w:p>
                       <w:pPr>
@@ -1496,7 +1357,6 @@
                           <w:highlight w:val="white"/>
                         </w:rPr>
                       </w:pPr>
-                      <w:proofErr w:type="spellStart"/>
                       <w:r>
                         <w:rPr>
                           <w:rFonts w:ascii="Consolas" w:hAnsi="Consolas" w:cs="Consolas"/>
@@ -1517,7 +1377,6 @@
                         </w:rPr>
                         <w:t>ID</w:t>
                       </w:r>
-                      <w:proofErr w:type="spellEnd"/>
                       <w:r>
                         <w:rPr>
                           <w:rFonts w:ascii="Consolas" w:hAnsi="Consolas" w:cs="Consolas"/>
@@ -1526,9 +1385,33 @@
                           <w:szCs w:val="12"/>
                           <w:highlight w:val="white"/>
                         </w:rPr>
-                        <w:t xml:space="preserve">, </w:t>
-                      </w:r>
-                      <w:proofErr w:type="spellStart"/>
+                        <w:t>, Library_Member_Dues</w:t>
+                      </w:r>
+                    </w:p>
+                    <w:p>
+                      <w:pPr>
+                        <w:rPr>
+                          <w:szCs w:val="16"/>
+                        </w:rPr>
+                      </w:pPr>
+                    </w:p>
+                  </w:txbxContent>
+                </v:textbox>
+              </v:shape>
+            </v:group>
+            <v:group id="_x0000_s1132" style="position:absolute;left:3897;top:5258;width:3944;height:1652" coordorigin="3897,5258" coordsize="3944,1652">
+              <v:shape id="_x0000_s1098" type="#_x0000_t32" style="position:absolute;left:4245;top:5258;width:3596;height:1652" o:connectortype="straight" o:regroupid="14" strokecolor="#0070c0">
+                <v:stroke endarrow="block"/>
+              </v:shape>
+              <v:shape id="_x0000_s1126" type="#_x0000_t202" style="position:absolute;left:3897;top:5988;width:1966;height:638" o:regroupid="14" strokecolor="#0070c0">
+                <v:textbox style="mso-next-textbox:#_x0000_s1126">
+                  <w:txbxContent>
+                    <w:p>
+                      <w:pPr>
+                        <w:rPr>
+                          <w:szCs w:val="16"/>
+                        </w:rPr>
+                      </w:pPr>
                       <w:r>
                         <w:rPr>
                           <w:rFonts w:ascii="Consolas" w:hAnsi="Consolas" w:cs="Consolas"/>
@@ -1537,35 +1420,8 @@
                           <w:szCs w:val="12"/>
                           <w:highlight w:val="white"/>
                         </w:rPr>
-                        <w:t>Library_Member_Dues</w:t>
-                      </w:r>
-                      <w:proofErr w:type="spellEnd"/>
-                    </w:p>
-                    <w:p>
-                      <w:pPr>
-                        <w:rPr>
-                          <w:szCs w:val="16"/>
-                        </w:rPr>
-                      </w:pPr>
-                    </w:p>
-                  </w:txbxContent>
-                </v:textbox>
-              </v:shape>
-            </v:group>
-            <v:group id="_x0000_s1132" style="position:absolute;left:3897;top:5258;width:3944;height:1652" coordorigin="3897,5258" coordsize="3944,1652">
-              <v:shape id="_x0000_s1098" type="#_x0000_t32" style="position:absolute;left:4245;top:5258;width:3596;height:1652" o:connectortype="straight" o:regroupid="14" strokecolor="#0070c0">
-                <v:stroke endarrow="block"/>
-              </v:shape>
-              <v:shape id="_x0000_s1126" type="#_x0000_t202" style="position:absolute;left:3897;top:5988;width:1966;height:638" o:regroupid="14" strokecolor="#0070c0">
-                <v:textbox style="mso-next-textbox:#_x0000_s1126">
-                  <w:txbxContent>
-                    <w:p>
-                      <w:pPr>
-                        <w:rPr>
-                          <w:szCs w:val="16"/>
-                        </w:rPr>
-                      </w:pPr>
-                      <w:proofErr w:type="spellStart"/>
+                        <w:t>Item</w:t>
+                      </w:r>
                       <w:r>
                         <w:rPr>
                           <w:rFonts w:ascii="Consolas" w:hAnsi="Consolas" w:cs="Consolas"/>
@@ -1574,8 +1430,72 @@
                           <w:szCs w:val="12"/>
                           <w:highlight w:val="white"/>
                         </w:rPr>
-                        <w:t>Item</w:t>
-                      </w:r>
+                        <w:t>_ID</w:t>
+                      </w:r>
+                      <w:r>
+                        <w:rPr>
+                          <w:rFonts w:ascii="Consolas" w:hAnsi="Consolas" w:cs="Consolas"/>
+                          <w:color w:val="000000"/>
+                          <w:sz w:val="12"/>
+                          <w:szCs w:val="12"/>
+                        </w:rPr>
+                        <w:t>, Item_Title, Item_Author, Item_Status, Item_Year_Published</w:t>
+                      </w:r>
+                      <w:r>
+                        <w:rPr>
+                          <w:rFonts w:ascii="Consolas" w:hAnsi="Consolas" w:cs="Consolas"/>
+                          <w:color w:val="000000"/>
+                          <w:sz w:val="12"/>
+                          <w:szCs w:val="12"/>
+                        </w:rPr>
+                        <w:t>…..</w:t>
+                      </w:r>
+                    </w:p>
+                  </w:txbxContent>
+                </v:textbox>
+              </v:shape>
+            </v:group>
+            <v:group id="_x0000_s1133" style="position:absolute;left:5759;top:4104;width:2815;height:2753" coordorigin="5759,4104" coordsize="2815,2753">
+              <v:shape id="_x0000_s1121" type="#_x0000_t32" style="position:absolute;left:5759;top:4104;width:2815;height:2753" o:connectortype="straight" o:regroupid="14" strokecolor="#002060">
+                <v:stroke endarrow="block"/>
+              </v:shape>
+              <v:shape id="_x0000_s1122" type="#_x0000_t202" style="position:absolute;left:6535;top:4359;width:1184;height:462" o:regroupid="14" strokecolor="#002060">
+                <v:textbox style="mso-next-textbox:#_x0000_s1122">
+                  <w:txbxContent>
+                    <w:p>
+                      <w:pPr>
+                        <w:rPr>
+                          <w:rFonts w:ascii="Consolas" w:hAnsi="Consolas"/>
+                          <w:sz w:val="12"/>
+                          <w:szCs w:val="12"/>
+                        </w:rPr>
+                      </w:pPr>
+                      <w:r>
+                        <w:rPr>
+                          <w:rFonts w:ascii="Consolas" w:hAnsi="Consolas"/>
+                          <w:sz w:val="12"/>
+                          <w:szCs w:val="12"/>
+                        </w:rPr>
+                        <w:t>Library_ID</w:t>
+                      </w:r>
+                    </w:p>
+                  </w:txbxContent>
+                </v:textbox>
+              </v:shape>
+            </v:group>
+            <v:group id="_x0000_s1130" style="position:absolute;left:8895;top:6079;width:2415;height:778" coordorigin="8895,6079" coordsize="2415,778">
+              <v:shape id="_x0000_s1118" type="#_x0000_t32" style="position:absolute;left:8895;top:6079;width:71;height:778" o:connectortype="straight" o:regroupid="9" strokecolor="#00b0f0">
+                <v:stroke endarrow="block"/>
+              </v:shape>
+              <v:shape id="_x0000_s1119" type="#_x0000_t202" style="position:absolute;left:9160;top:6152;width:2150;height:599" o:regroupid="14" strokecolor="#00b0f0">
+                <v:textbox style="mso-next-textbox:#_x0000_s1119">
+                  <w:txbxContent>
+                    <w:p>
+                      <w:pPr>
+                        <w:rPr>
+                          <w:szCs w:val="16"/>
+                        </w:rPr>
+                      </w:pPr>
                       <w:r>
                         <w:rPr>
                           <w:rFonts w:ascii="Consolas" w:hAnsi="Consolas" w:cs="Consolas"/>
@@ -1584,147 +1504,8 @@
                           <w:szCs w:val="12"/>
                           <w:highlight w:val="white"/>
                         </w:rPr>
-                        <w:t>_ID</w:t>
-                      </w:r>
-                      <w:proofErr w:type="spellEnd"/>
-                      <w:r>
-                        <w:rPr>
-                          <w:rFonts w:ascii="Consolas" w:hAnsi="Consolas" w:cs="Consolas"/>
-                          <w:color w:val="000000"/>
-                          <w:sz w:val="12"/>
-                          <w:szCs w:val="12"/>
-                        </w:rPr>
-                        <w:t xml:space="preserve">, </w:t>
-                      </w:r>
-                      <w:proofErr w:type="spellStart"/>
-                      <w:r>
-                        <w:rPr>
-                          <w:rFonts w:ascii="Consolas" w:hAnsi="Consolas" w:cs="Consolas"/>
-                          <w:color w:val="000000"/>
-                          <w:sz w:val="12"/>
-                          <w:szCs w:val="12"/>
-                        </w:rPr>
-                        <w:t>Item_Title</w:t>
-                      </w:r>
-                      <w:proofErr w:type="spellEnd"/>
-                      <w:r>
-                        <w:rPr>
-                          <w:rFonts w:ascii="Consolas" w:hAnsi="Consolas" w:cs="Consolas"/>
-                          <w:color w:val="000000"/>
-                          <w:sz w:val="12"/>
-                          <w:szCs w:val="12"/>
-                        </w:rPr>
-                        <w:t xml:space="preserve">, </w:t>
-                      </w:r>
-                      <w:proofErr w:type="spellStart"/>
-                      <w:r>
-                        <w:rPr>
-                          <w:rFonts w:ascii="Consolas" w:hAnsi="Consolas" w:cs="Consolas"/>
-                          <w:color w:val="000000"/>
-                          <w:sz w:val="12"/>
-                          <w:szCs w:val="12"/>
-                        </w:rPr>
-                        <w:t>Item_Author</w:t>
-                      </w:r>
-                      <w:proofErr w:type="spellEnd"/>
-                      <w:r>
-                        <w:rPr>
-                          <w:rFonts w:ascii="Consolas" w:hAnsi="Consolas" w:cs="Consolas"/>
-                          <w:color w:val="000000"/>
-                          <w:sz w:val="12"/>
-                          <w:szCs w:val="12"/>
-                        </w:rPr>
-                        <w:t xml:space="preserve">, </w:t>
-                      </w:r>
-                      <w:proofErr w:type="spellStart"/>
-                      <w:r>
-                        <w:rPr>
-                          <w:rFonts w:ascii="Consolas" w:hAnsi="Consolas" w:cs="Consolas"/>
-                          <w:color w:val="000000"/>
-                          <w:sz w:val="12"/>
-                          <w:szCs w:val="12"/>
-                        </w:rPr>
-                        <w:t>Item_Status</w:t>
-                      </w:r>
-                      <w:proofErr w:type="spellEnd"/>
-                      <w:r>
-                        <w:rPr>
-                          <w:rFonts w:ascii="Consolas" w:hAnsi="Consolas" w:cs="Consolas"/>
-                          <w:color w:val="000000"/>
-                          <w:sz w:val="12"/>
-                          <w:szCs w:val="12"/>
-                        </w:rPr>
-                        <w:t xml:space="preserve">, </w:t>
-                      </w:r>
-                      <w:proofErr w:type="spellStart"/>
-                      <w:r>
-                        <w:rPr>
-                          <w:rFonts w:ascii="Consolas" w:hAnsi="Consolas" w:cs="Consolas"/>
-                          <w:color w:val="000000"/>
-                          <w:sz w:val="12"/>
-                          <w:szCs w:val="12"/>
-                        </w:rPr>
-                        <w:t>Item_Year_Published</w:t>
-                      </w:r>
-                      <w:proofErr w:type="spellEnd"/>
-                      <w:r>
-                        <w:rPr>
-                          <w:rFonts w:ascii="Consolas" w:hAnsi="Consolas" w:cs="Consolas"/>
-                          <w:color w:val="000000"/>
-                          <w:sz w:val="12"/>
-                          <w:szCs w:val="12"/>
-                        </w:rPr>
-                        <w:t>…..</w:t>
-                      </w:r>
-                    </w:p>
-                  </w:txbxContent>
-                </v:textbox>
-              </v:shape>
-            </v:group>
-            <v:group id="_x0000_s1133" style="position:absolute;left:5759;top:4104;width:2815;height:2753" coordorigin="5759,4104" coordsize="2815,2753">
-              <v:shape id="_x0000_s1121" type="#_x0000_t32" style="position:absolute;left:5759;top:4104;width:2815;height:2753" o:connectortype="straight" o:regroupid="14" strokecolor="#002060">
-                <v:stroke endarrow="block"/>
-              </v:shape>
-              <v:shape id="_x0000_s1122" type="#_x0000_t202" style="position:absolute;left:6535;top:4359;width:1184;height:462" o:regroupid="14" strokecolor="#002060">
-                <v:textbox style="mso-next-textbox:#_x0000_s1122">
-                  <w:txbxContent>
-                    <w:p>
-                      <w:pPr>
-                        <w:rPr>
-                          <w:rFonts w:ascii="Consolas" w:hAnsi="Consolas"/>
-                          <w:sz w:val="12"/>
-                          <w:szCs w:val="12"/>
-                        </w:rPr>
-                      </w:pPr>
-                      <w:proofErr w:type="spellStart"/>
-                      <w:r>
-                        <w:rPr>
-                          <w:rFonts w:ascii="Consolas" w:hAnsi="Consolas"/>
-                          <w:sz w:val="12"/>
-                          <w:szCs w:val="12"/>
-                        </w:rPr>
-                        <w:t>Library_ID</w:t>
-                      </w:r>
-                      <w:proofErr w:type="spellEnd"/>
-                    </w:p>
-                  </w:txbxContent>
-                </v:textbox>
-              </v:shape>
-            </v:group>
-            <v:group id="_x0000_s1130" style="position:absolute;left:8895;top:6079;width:2415;height:778" coordorigin="8895,6079" coordsize="2415,778">
-              <v:shape id="_x0000_s1118" type="#_x0000_t32" style="position:absolute;left:8895;top:6079;width:71;height:778" o:connectortype="straight" o:regroupid="9" strokecolor="#00b0f0">
-                <v:stroke endarrow="block"/>
-              </v:shape>
-              <v:shape id="_x0000_s1119" type="#_x0000_t202" style="position:absolute;left:9160;top:6152;width:2150;height:599" o:regroupid="14" strokecolor="#00b0f0">
-                <v:textbox style="mso-next-textbox:#_x0000_s1119">
-                  <w:txbxContent>
-                    <w:p>
-                      <w:pPr>
-                        <w:rPr>
-                          <w:szCs w:val="16"/>
-                        </w:rPr>
-                      </w:pPr>
-                      <w:proofErr w:type="spellStart"/>
+                        <w:t>Item</w:t>
+                      </w:r>
                       <w:r>
                         <w:rPr>
                           <w:rFonts w:ascii="Consolas" w:hAnsi="Consolas" w:cs="Consolas"/>
@@ -1733,8 +1514,43 @@
                           <w:szCs w:val="12"/>
                           <w:highlight w:val="white"/>
                         </w:rPr>
-                        <w:t>Item</w:t>
-                      </w:r>
+                        <w:t>_ID</w:t>
+                      </w:r>
+                      <w:r>
+                        <w:rPr>
+                          <w:rFonts w:ascii="Consolas" w:hAnsi="Consolas" w:cs="Consolas"/>
+                          <w:color w:val="000000"/>
+                          <w:sz w:val="12"/>
+                          <w:szCs w:val="12"/>
+                        </w:rPr>
+                        <w:t>, Item_Title, Item_Author, Item_Status, Item_Year_Published</w:t>
+                      </w:r>
+                    </w:p>
+                    <w:p>
+                      <w:pPr>
+                        <w:rPr>
+                          <w:szCs w:val="16"/>
+                        </w:rPr>
+                      </w:pPr>
+                    </w:p>
+                  </w:txbxContent>
+                </v:textbox>
+              </v:shape>
+            </v:group>
+            <v:group id="_x0000_s1131" style="position:absolute;left:5382;top:5679;width:2285;height:1406" coordorigin="5382,5679" coordsize="2285,1406">
+              <v:shape id="_x0000_s1124" type="#_x0000_t32" style="position:absolute;left:5382;top:5988;width:2285;height:1097;flip:x" o:connectortype="straight" o:regroupid="14" strokecolor="#c00000">
+                <v:stroke endarrow="block"/>
+              </v:shape>
+              <v:shape id="_x0000_s1125" type="#_x0000_t202" style="position:absolute;left:6093;top:5679;width:1214;height:473" o:regroupid="14" strokecolor="#c00000">
+                <v:textbox style="mso-next-textbox:#_x0000_s1125">
+                  <w:txbxContent>
+                    <w:p>
+                      <w:pPr>
+                        <w:rPr>
+                          <w:sz w:val="12"/>
+                          <w:szCs w:val="12"/>
+                        </w:rPr>
+                      </w:pPr>
                       <w:r>
                         <w:rPr>
                           <w:rFonts w:ascii="Consolas" w:hAnsi="Consolas" w:cs="Consolas"/>
@@ -1743,9 +1559,8 @@
                           <w:szCs w:val="12"/>
                           <w:highlight w:val="white"/>
                         </w:rPr>
-                        <w:t>_ID</w:t>
-                      </w:r>
-                      <w:proofErr w:type="spellEnd"/>
+                        <w:t>Orders_ID</w:t>
+                      </w:r>
                       <w:r>
                         <w:rPr>
                           <w:rFonts w:ascii="Consolas" w:hAnsi="Consolas" w:cs="Consolas"/>
@@ -1753,9 +1568,8 @@
                           <w:sz w:val="12"/>
                           <w:szCs w:val="12"/>
                         </w:rPr>
-                        <w:t xml:space="preserve">, </w:t>
-                      </w:r>
-                      <w:proofErr w:type="spellStart"/>
+                        <w:t>, S</w:t>
+                      </w:r>
                       <w:r>
                         <w:rPr>
                           <w:rFonts w:ascii="Consolas" w:hAnsi="Consolas" w:cs="Consolas"/>
@@ -1763,136 +1577,8 @@
                           <w:sz w:val="12"/>
                           <w:szCs w:val="12"/>
                         </w:rPr>
-                        <w:t>Item_Title</w:t>
-                      </w:r>
-                      <w:proofErr w:type="spellEnd"/>
-                      <w:r>
-                        <w:rPr>
-                          <w:rFonts w:ascii="Consolas" w:hAnsi="Consolas" w:cs="Consolas"/>
-                          <w:color w:val="000000"/>
-                          <w:sz w:val="12"/>
-                          <w:szCs w:val="12"/>
-                        </w:rPr>
-                        <w:t xml:space="preserve">, </w:t>
-                      </w:r>
-                      <w:proofErr w:type="spellStart"/>
-                      <w:r>
-                        <w:rPr>
-                          <w:rFonts w:ascii="Consolas" w:hAnsi="Consolas" w:cs="Consolas"/>
-                          <w:color w:val="000000"/>
-                          <w:sz w:val="12"/>
-                          <w:szCs w:val="12"/>
-                        </w:rPr>
-                        <w:t>Item_Author</w:t>
-                      </w:r>
-                      <w:proofErr w:type="spellEnd"/>
-                      <w:r>
-                        <w:rPr>
-                          <w:rFonts w:ascii="Consolas" w:hAnsi="Consolas" w:cs="Consolas"/>
-                          <w:color w:val="000000"/>
-                          <w:sz w:val="12"/>
-                          <w:szCs w:val="12"/>
-                        </w:rPr>
-                        <w:t xml:space="preserve">, </w:t>
-                      </w:r>
-                      <w:proofErr w:type="spellStart"/>
-                      <w:r>
-                        <w:rPr>
-                          <w:rFonts w:ascii="Consolas" w:hAnsi="Consolas" w:cs="Consolas"/>
-                          <w:color w:val="000000"/>
-                          <w:sz w:val="12"/>
-                          <w:szCs w:val="12"/>
-                        </w:rPr>
-                        <w:t>Item_Status</w:t>
-                      </w:r>
-                      <w:proofErr w:type="spellEnd"/>
-                      <w:r>
-                        <w:rPr>
-                          <w:rFonts w:ascii="Consolas" w:hAnsi="Consolas" w:cs="Consolas"/>
-                          <w:color w:val="000000"/>
-                          <w:sz w:val="12"/>
-                          <w:szCs w:val="12"/>
-                        </w:rPr>
-                        <w:t xml:space="preserve">, </w:t>
-                      </w:r>
-                      <w:proofErr w:type="spellStart"/>
-                      <w:r>
-                        <w:rPr>
-                          <w:rFonts w:ascii="Consolas" w:hAnsi="Consolas" w:cs="Consolas"/>
-                          <w:color w:val="000000"/>
-                          <w:sz w:val="12"/>
-                          <w:szCs w:val="12"/>
-                        </w:rPr>
-                        <w:t>Item_Year_Published</w:t>
-                      </w:r>
-                      <w:proofErr w:type="spellEnd"/>
-                    </w:p>
-                    <w:p>
-                      <w:pPr>
-                        <w:rPr>
-                          <w:szCs w:val="16"/>
-                        </w:rPr>
-                      </w:pPr>
-                    </w:p>
-                  </w:txbxContent>
-                </v:textbox>
-              </v:shape>
-            </v:group>
-            <v:group id="_x0000_s1131" style="position:absolute;left:5382;top:5679;width:2285;height:1406" coordorigin="5382,5679" coordsize="2285,1406">
-              <v:shape id="_x0000_s1124" type="#_x0000_t32" style="position:absolute;left:5382;top:5988;width:2285;height:1097;flip:x" o:connectortype="straight" o:regroupid="14" strokecolor="#c00000">
-                <v:stroke endarrow="block"/>
-              </v:shape>
-              <v:shape id="_x0000_s1125" type="#_x0000_t202" style="position:absolute;left:6093;top:5679;width:1214;height:473" o:regroupid="14" strokecolor="#c00000">
-                <v:textbox style="mso-next-textbox:#_x0000_s1125">
-                  <w:txbxContent>
-                    <w:p>
-                      <w:pPr>
-                        <w:rPr>
-                          <w:sz w:val="12"/>
-                          <w:szCs w:val="12"/>
-                        </w:rPr>
-                      </w:pPr>
-                      <w:proofErr w:type="spellStart"/>
-                      <w:r>
-                        <w:rPr>
-                          <w:rFonts w:ascii="Consolas" w:hAnsi="Consolas" w:cs="Consolas"/>
-                          <w:color w:val="000000"/>
-                          <w:sz w:val="12"/>
-                          <w:szCs w:val="12"/>
-                          <w:highlight w:val="white"/>
-                        </w:rPr>
-                        <w:t>Orders_ID</w:t>
-                      </w:r>
-                      <w:proofErr w:type="spellEnd"/>
-                      <w:r>
-                        <w:rPr>
-                          <w:rFonts w:ascii="Consolas" w:hAnsi="Consolas" w:cs="Consolas"/>
-                          <w:color w:val="000000"/>
-                          <w:sz w:val="12"/>
-                          <w:szCs w:val="12"/>
-                        </w:rPr>
-                        <w:t xml:space="preserve">, </w:t>
-                      </w:r>
-                      <w:proofErr w:type="spellStart"/>
-                      <w:r>
-                        <w:rPr>
-                          <w:rFonts w:ascii="Consolas" w:hAnsi="Consolas" w:cs="Consolas"/>
-                          <w:color w:val="000000"/>
-                          <w:sz w:val="12"/>
-                          <w:szCs w:val="12"/>
-                        </w:rPr>
-                        <w:t>S</w:t>
-                      </w:r>
-                      <w:r>
-                        <w:rPr>
-                          <w:rFonts w:ascii="Consolas" w:hAnsi="Consolas" w:cs="Consolas"/>
-                          <w:color w:val="000000"/>
-                          <w:sz w:val="12"/>
-                          <w:szCs w:val="12"/>
-                        </w:rPr>
                         <w:t>upplier_ID</w:t>
                       </w:r>
-                      <w:proofErr w:type="spellEnd"/>
                       <w:r>
                         <w:rPr>
                           <w:rFonts w:ascii="Consolas" w:hAnsi="Consolas" w:cs="Consolas"/>
@@ -1931,52 +1617,14 @@
                       <w:szCs w:val="12"/>
                     </w:rPr>
                   </w:pPr>
-                  <w:proofErr w:type="spellStart"/>
                   <w:r>
                     <w:rPr>
                       <w:rFonts w:ascii="Consolas" w:hAnsi="Consolas"/>
                       <w:sz w:val="12"/>
                       <w:szCs w:val="12"/>
                     </w:rPr>
-                    <w:t>Item_Title</w:t>
+                    <w:t>Item_Title, Item_Author, Item_Year_Published</w:t>
                   </w:r>
-                  <w:proofErr w:type="spellEnd"/>
-                  <w:r>
-                    <w:rPr>
-                      <w:rFonts w:ascii="Consolas" w:hAnsi="Consolas"/>
-                      <w:sz w:val="12"/>
-                      <w:szCs w:val="12"/>
-                    </w:rPr>
-                    <w:t xml:space="preserve">, </w:t>
-                  </w:r>
-                  <w:proofErr w:type="spellStart"/>
-                  <w:r>
-                    <w:rPr>
-                      <w:rFonts w:ascii="Consolas" w:hAnsi="Consolas"/>
-                      <w:sz w:val="12"/>
-                      <w:szCs w:val="12"/>
-                    </w:rPr>
-                    <w:t>Item_Author</w:t>
-                  </w:r>
-                  <w:proofErr w:type="spellEnd"/>
-                  <w:r>
-                    <w:rPr>
-                      <w:rFonts w:ascii="Consolas" w:hAnsi="Consolas"/>
-                      <w:sz w:val="12"/>
-                      <w:szCs w:val="12"/>
-                    </w:rPr>
-                    <w:t xml:space="preserve">, </w:t>
-                  </w:r>
-                  <w:proofErr w:type="spellStart"/>
-                  <w:r>
-                    <w:rPr>
-                      <w:rFonts w:ascii="Consolas" w:hAnsi="Consolas"/>
-                      <w:sz w:val="12"/>
-                      <w:szCs w:val="12"/>
-                    </w:rPr>
-                    <w:t>Item_Year_Published</w:t>
-                  </w:r>
-                  <w:proofErr w:type="spellEnd"/>
                   <w:r>
                     <w:rPr>
                       <w:rFonts w:ascii="Consolas" w:hAnsi="Consolas"/>
@@ -1991,6 +1639,677 @@
           </v:shape>
         </w:pict>
       </w:r>
+    </w:p>
+    <w:p/>
+    <w:p/>
+    <w:p/>
+    <w:p/>
+    <w:p/>
+    <w:p/>
+    <w:p/>
+    <w:p/>
+    <w:p/>
+    <w:p/>
+    <w:p/>
+    <w:p/>
+    <w:p>
+      <w:pPr>
+        <w:ind w:firstLine="720"/>
+      </w:pPr>
+    </w:p>
+    <w:p>
+      <w:pPr>
+        <w:ind w:firstLine="720"/>
+      </w:pPr>
+    </w:p>
+    <w:p>
+      <w:pPr>
+        <w:ind w:firstLine="720"/>
+      </w:pPr>
+    </w:p>
+    <w:p>
+      <w:pPr>
+        <w:ind w:firstLine="720"/>
+      </w:pPr>
+    </w:p>
+    <w:p>
+      <w:pPr>
+        <w:ind w:firstLine="720"/>
+      </w:pPr>
+    </w:p>
+    <w:p>
+      <w:pPr>
+        <w:ind w:firstLine="720"/>
+      </w:pPr>
+    </w:p>
+    <w:p>
+      <w:pPr>
+        <w:ind w:firstLine="720"/>
+      </w:pPr>
+    </w:p>
+    <w:p>
+      <w:pPr>
+        <w:ind w:firstLine="720"/>
+      </w:pPr>
+    </w:p>
+    <w:p>
+      <w:pPr>
+        <w:ind w:firstLine="720"/>
+      </w:pPr>
+    </w:p>
+    <w:p>
+      <w:pPr>
+        <w:ind w:firstLine="720"/>
+      </w:pPr>
+    </w:p>
+    <w:p>
+      <w:pPr>
+        <w:ind w:firstLine="720"/>
+        <w:jc w:val="center"/>
+        <w:rPr>
+          <w:b/>
+          <w:sz w:val="24"/>
+          <w:szCs w:val="24"/>
+          <w:u w:val="single"/>
+        </w:rPr>
+      </w:pPr>
+      <w:r>
+        <w:rPr>
+          <w:b/>
+          <w:sz w:val="24"/>
+          <w:szCs w:val="24"/>
+          <w:u w:val="single"/>
+        </w:rPr>
+        <w:lastRenderedPageBreak/>
+        <w:t xml:space="preserve">Workflow Diagram for </w:t>
+      </w:r>
+      <w:r>
+        <w:rPr>
+          <w:b/>
+          <w:sz w:val="24"/>
+          <w:szCs w:val="24"/>
+          <w:u w:val="single"/>
+        </w:rPr>
+        <w:t>a Library Item</w:t>
+      </w:r>
+    </w:p>
+    <w:p>
+      <w:pPr>
+        <w:ind w:firstLine="720"/>
+        <w:rPr>
+          <w:b/>
+          <w:sz w:val="24"/>
+          <w:szCs w:val="24"/>
+          <w:u w:val="single"/>
+        </w:rPr>
+      </w:pPr>
+      <w:r>
+        <w:rPr>
+          <w:b/>
+          <w:noProof/>
+          <w:sz w:val="24"/>
+          <w:szCs w:val="24"/>
+          <w:u w:val="single"/>
+        </w:rPr>
+        <w:pict>
+          <v:group id="_x0000_s1192" style="position:absolute;left:0;text-align:left;margin-left:1.8pt;margin-top:25.7pt;width:488.05pt;height:326.75pt;z-index:251820032" coordorigin="902,2324" coordsize="11174,6535">
+            <v:shapetype id="_x0000_t176" coordsize="21600,21600" o:spt="176" adj="2700" path="m@0,qx0@0l0@2qy@0,21600l@1,21600qx21600@2l21600@0qy@1,xe">
+              <v:stroke joinstyle="miter"/>
+              <v:formulas>
+                <v:f eqn="val #0"/>
+                <v:f eqn="sum width 0 #0"/>
+                <v:f eqn="sum height 0 #0"/>
+                <v:f eqn="prod @0 2929 10000"/>
+                <v:f eqn="sum width 0 @3"/>
+                <v:f eqn="sum height 0 @3"/>
+                <v:f eqn="val width"/>
+                <v:f eqn="val height"/>
+                <v:f eqn="prod width 1 2"/>
+                <v:f eqn="prod height 1 2"/>
+              </v:formulas>
+              <v:path gradientshapeok="t" limo="10800,10800" o:connecttype="custom" o:connectlocs="@8,0;0,@9;@8,@7;@6,@9" textboxrect="@3,@3,@4,@5"/>
+            </v:shapetype>
+            <v:shape id="_x0000_s1141" type="#_x0000_t176" style="position:absolute;left:5878;top:6845;width:2160;height:960">
+              <v:textbox style="mso-next-textbox:#_x0000_s1141">
+                <w:txbxContent>
+                  <w:p>
+                    <w:pPr>
+                      <w:jc w:val="center"/>
+                      <w:rPr>
+                        <w:b/>
+                        <w:color w:val="1F497D" w:themeColor="text2"/>
+                      </w:rPr>
+                    </w:pPr>
+                    <w:r>
+                      <w:rPr>
+                        <w:b/>
+                        <w:color w:val="1F497D" w:themeColor="text2"/>
+                      </w:rPr>
+                      <w:t>Media Status = On Shelf</w:t>
+                    </w:r>
+                  </w:p>
+                </w:txbxContent>
+              </v:textbox>
+            </v:shape>
+            <v:group id="_x0000_s1191" style="position:absolute;left:902;top:2998;width:5326;height:5861" coordorigin="902,2998" coordsize="5326,5861">
+              <v:group id="_x0000_s1166" style="position:absolute;left:902;top:2998;width:1294;height:4567" coordorigin="902,2998" coordsize="1294,4567">
+                <v:shape id="_x0000_s1151" type="#_x0000_t32" style="position:absolute;left:902;top:7565;width:747;height:0;flip:x" o:connectortype="straight">
+                  <v:stroke endarrow="block"/>
+                </v:shape>
+                <v:shape id="_x0000_s1152" type="#_x0000_t32" style="position:absolute;left:902;top:2998;width:0;height:4539;flip:y" o:connectortype="straight">
+                  <v:stroke endarrow="block"/>
+                </v:shape>
+                <v:shape id="_x0000_s1153" type="#_x0000_t32" style="position:absolute;left:902;top:2998;width:1294;height:1" o:connectortype="straight">
+                  <v:stroke endarrow="block"/>
+                </v:shape>
+              </v:group>
+              <v:group id="_x0000_s1190" style="position:absolute;left:1695;top:5268;width:4533;height:3591" coordorigin="1695,5268" coordsize="4533,3591">
+                <v:shapetype id="_x0000_t110" coordsize="21600,21600" o:spt="110" path="m10800,l,10800,10800,21600,21600,10800xe">
+                  <v:stroke joinstyle="miter"/>
+                  <v:path gradientshapeok="t" o:connecttype="rect" textboxrect="5400,5400,16200,16200"/>
+                </v:shapetype>
+                <v:shape id="_x0000_s1155" type="#_x0000_t110" style="position:absolute;left:1695;top:6270;width:2962;height:2589">
+                  <v:textbox>
+                    <w:txbxContent>
+                      <w:p>
+                        <w:pPr>
+                          <w:rPr>
+                            <w:b/>
+                            <w:color w:val="E36C0A" w:themeColor="accent6" w:themeShade="BF"/>
+                            <w:sz w:val="18"/>
+                            <w:szCs w:val="18"/>
+                          </w:rPr>
+                        </w:pPr>
+                        <w:r>
+                          <w:rPr>
+                            <w:b/>
+                            <w:color w:val="E36C0A" w:themeColor="accent6" w:themeShade="BF"/>
+                            <w:sz w:val="18"/>
+                            <w:szCs w:val="18"/>
+                          </w:rPr>
+                          <w:t>Has the item been renewed 2 times OR is the item on Hold?</w:t>
+                        </w:r>
+                      </w:p>
+                    </w:txbxContent>
+                  </v:textbox>
+                </v:shape>
+                <v:group id="_x0000_s1165" style="position:absolute;left:4657;top:5268;width:1571;height:2297" coordorigin="4657,5268" coordsize="1571,2297">
+                  <v:shape id="_x0000_s1156" type="#_x0000_t32" style="position:absolute;left:4657;top:7565;width:447;height:0" o:connectortype="straight">
+                    <v:stroke endarrow="block"/>
+                  </v:shape>
+                  <v:shape id="_x0000_s1157" type="#_x0000_t32" style="position:absolute;left:5104;top:5268;width:0;height:2269;flip:y" o:connectortype="straight">
+                    <v:stroke endarrow="block"/>
+                  </v:shape>
+                  <v:shape id="_x0000_s1158" type="#_x0000_t32" style="position:absolute;left:5104;top:5268;width:1124;height:0" o:connectortype="straight">
+                    <v:stroke endarrow="block"/>
+                  </v:shape>
+                </v:group>
+              </v:group>
+            </v:group>
+            <v:group id="_x0000_s1185" style="position:absolute;left:2196;top:2570;width:4375;height:1917" coordorigin="2196,2570" coordsize="4375,1917">
+              <v:shape id="_x0000_s1136" type="#_x0000_t176" style="position:absolute;left:2196;top:2570;width:2160;height:960">
+                <v:textbox style="mso-next-textbox:#_x0000_s1136">
+                  <w:txbxContent>
+                    <w:p>
+                      <w:pPr>
+                        <w:jc w:val="center"/>
+                        <w:rPr>
+                          <w:b/>
+                          <w:color w:val="FF0000"/>
+                        </w:rPr>
+                      </w:pPr>
+                      <w:r>
+                        <w:rPr>
+                          <w:b/>
+                          <w:color w:val="FF0000"/>
+                        </w:rPr>
+                        <w:t>Media Status = Checked Out</w:t>
+                      </w:r>
+                    </w:p>
+                  </w:txbxContent>
+                </v:textbox>
+              </v:shape>
+              <v:shape id="_x0000_s1143" type="#_x0000_t32" style="position:absolute;left:4356;top:3081;width:2215;height:1294" o:connectortype="straight">
+                <v:stroke endarrow="block"/>
+              </v:shape>
+              <v:shape id="_x0000_s1149" type="#_x0000_t32" style="position:absolute;left:3172;top:3530;width:0;height:957" o:connectortype="straight">
+                <v:stroke endarrow="block"/>
+              </v:shape>
+              <v:shape id="_x0000_s1168" type="#_x0000_t202" style="position:absolute;left:3436;top:3770;width:1221;height:404;mso-width-relative:margin;mso-height-relative:margin">
+                <v:textbox style="mso-next-textbox:#_x0000_s1168">
+                  <w:txbxContent>
+                    <w:p>
+                      <w:pPr>
+                        <w:jc w:val="center"/>
+                        <w:rPr>
+                          <w:color w:val="FF0000"/>
+                          <w:sz w:val="18"/>
+                          <w:szCs w:val="18"/>
+                        </w:rPr>
+                      </w:pPr>
+                      <w:r>
+                        <w:rPr>
+                          <w:color w:val="FF0000"/>
+                          <w:sz w:val="18"/>
+                          <w:szCs w:val="18"/>
+                        </w:rPr>
+                        <w:t>21 Days</w:t>
+                      </w:r>
+                    </w:p>
+                  </w:txbxContent>
+                </v:textbox>
+              </v:shape>
+            </v:group>
+            <v:group id="_x0000_s1184" style="position:absolute;left:2196;top:2324;width:4032;height:3946" coordorigin="2196,2324" coordsize="4032,3946">
+              <v:shape id="_x0000_s1137" type="#_x0000_t176" style="position:absolute;left:2196;top:4487;width:2160;height:960">
+                <v:textbox>
+                  <w:txbxContent>
+                    <w:p>
+                      <w:pPr>
+                        <w:jc w:val="center"/>
+                        <w:rPr>
+                          <w:b/>
+                          <w:color w:val="5F497A" w:themeColor="accent4" w:themeShade="BF"/>
+                        </w:rPr>
+                      </w:pPr>
+                      <w:r>
+                        <w:rPr>
+                          <w:b/>
+                          <w:color w:val="5F497A" w:themeColor="accent4" w:themeShade="BF"/>
+                        </w:rPr>
+                        <w:t>Media Status = Due</w:t>
+                      </w:r>
+                    </w:p>
+                  </w:txbxContent>
+                </v:textbox>
+              </v:shape>
+              <v:shape id="_x0000_s1144" type="#_x0000_t32" style="position:absolute;left:4356;top:4940;width:1872;height:0" o:connectortype="straight">
+                <v:stroke endarrow="block"/>
+              </v:shape>
+              <v:shape id="_x0000_s1150" type="#_x0000_t32" style="position:absolute;left:3172;top:5447;width:0;height:823" o:connectortype="straight">
+                <v:stroke endarrow="block"/>
+              </v:shape>
+              <v:group id="_x0000_s1163" style="position:absolute;left:4356;top:3081;width:1747;height:1604" coordorigin="4356,3081" coordsize="1747,1604">
+                <v:shape id="_x0000_s1160" type="#_x0000_t32" style="position:absolute;left:4356;top:4666;width:1267;height:19" o:connectortype="straight">
+                  <v:stroke endarrow="block"/>
+                </v:shape>
+                <v:shape id="_x0000_s1161" type="#_x0000_t32" style="position:absolute;left:5623;top:3081;width:0;height:1585;flip:y" o:connectortype="straight">
+                  <v:stroke endarrow="block"/>
+                </v:shape>
+                <v:shape id="_x0000_s1162" type="#_x0000_t32" style="position:absolute;left:5623;top:3081;width:480;height:0" o:connectortype="straight">
+                  <v:stroke endarrow="block"/>
+                </v:shape>
+              </v:group>
+              <v:shape id="_x0000_s1169" type="#_x0000_t202" style="position:absolute;left:3436;top:5733;width:1221;height:404;mso-width-relative:margin;mso-height-relative:margin">
+                <v:textbox style="mso-next-textbox:#_x0000_s1169">
+                  <w:txbxContent>
+                    <w:p>
+                      <w:pPr>
+                        <w:jc w:val="center"/>
+                        <w:rPr>
+                          <w:color w:val="5F497A" w:themeColor="accent4" w:themeShade="BF"/>
+                          <w:sz w:val="18"/>
+                          <w:szCs w:val="18"/>
+                        </w:rPr>
+                      </w:pPr>
+                      <w:r>
+                        <w:rPr>
+                          <w:color w:val="5F497A" w:themeColor="accent4" w:themeShade="BF"/>
+                          <w:sz w:val="18"/>
+                          <w:szCs w:val="18"/>
+                        </w:rPr>
+                        <w:t>Renew</w:t>
+                      </w:r>
+                    </w:p>
+                  </w:txbxContent>
+                </v:textbox>
+              </v:shape>
+              <v:shape id="_x0000_s1170" type="#_x0000_t202" style="position:absolute;left:4657;top:2324;width:1221;height:675;mso-width-relative:margin;mso-height-relative:margin">
+                <v:textbox style="mso-next-textbox:#_x0000_s1170">
+                  <w:txbxContent>
+                    <w:p>
+                      <w:pPr>
+                        <w:jc w:val="center"/>
+                        <w:rPr>
+                          <w:color w:val="8064A2" w:themeColor="accent4"/>
+                          <w:sz w:val="18"/>
+                          <w:szCs w:val="18"/>
+                        </w:rPr>
+                      </w:pPr>
+                      <w:r>
+                        <w:rPr>
+                          <w:color w:val="8064A2" w:themeColor="accent4"/>
+                          <w:sz w:val="18"/>
+                          <w:szCs w:val="18"/>
+                        </w:rPr>
+                        <w:t>After 14 days</w:t>
+                      </w:r>
+                    </w:p>
+                  </w:txbxContent>
+                </v:textbox>
+              </v:shape>
+            </v:group>
+            <v:group id="_x0000_s1186" style="position:absolute;left:6103;top:2725;width:2929;height:1650" coordorigin="6103,2725" coordsize="2929,1650">
+              <v:shape id="_x0000_s1159" type="#_x0000_t176" style="position:absolute;left:6103;top:2725;width:2160;height:960">
+                <v:textbox style="mso-next-textbox:#_x0000_s1159">
+                  <w:txbxContent>
+                    <w:p>
+                      <w:pPr>
+                        <w:jc w:val="center"/>
+                        <w:rPr>
+                          <w:b/>
+                          <w:color w:val="00B050"/>
+                        </w:rPr>
+                      </w:pPr>
+                      <w:r>
+                        <w:rPr>
+                          <w:b/>
+                          <w:color w:val="00B050"/>
+                        </w:rPr>
+                        <w:t>Media Status = Bill Item</w:t>
+                      </w:r>
+                    </w:p>
+                  </w:txbxContent>
+                </v:textbox>
+              </v:shape>
+              <v:shape id="_x0000_s1171" type="#_x0000_t32" style="position:absolute;left:7129;top:3685;width:0;height:690" o:connectortype="straight">
+                <v:stroke endarrow="block"/>
+              </v:shape>
+              <v:shape id="_x0000_s1172" type="#_x0000_t202" style="position:absolute;left:7467;top:3770;width:1565;height:489;mso-width-relative:margin;mso-height-relative:margin">
+                <v:textbox style="mso-next-textbox:#_x0000_s1172">
+                  <w:txbxContent>
+                    <w:p>
+                      <w:pPr>
+                        <w:rPr>
+                          <w:color w:val="00B050"/>
+                          <w:sz w:val="18"/>
+                          <w:szCs w:val="18"/>
+                        </w:rPr>
+                      </w:pPr>
+                      <w:r>
+                        <w:rPr>
+                          <w:color w:val="00B050"/>
+                          <w:sz w:val="18"/>
+                          <w:szCs w:val="18"/>
+                        </w:rPr>
+                        <w:t>$1 collection fee</w:t>
+                      </w:r>
+                    </w:p>
+                  </w:txbxContent>
+                </v:textbox>
+              </v:shape>
+            </v:group>
+            <v:group id="_x0000_s1187" style="position:absolute;left:6228;top:4375;width:4273;height:2470" coordorigin="6228,4375" coordsize="4273,2470">
+              <v:shape id="_x0000_s1139" type="#_x0000_t176" style="position:absolute;left:6228;top:4375;width:2160;height:960">
+                <v:textbox>
+                  <w:txbxContent>
+                    <w:p>
+                      <w:pPr>
+                        <w:jc w:val="center"/>
+                        <w:rPr>
+                          <w:b/>
+                          <w:color w:val="C00000"/>
+                        </w:rPr>
+                      </w:pPr>
+                      <w:r>
+                        <w:rPr>
+                          <w:b/>
+                          <w:color w:val="C00000"/>
+                        </w:rPr>
+                        <w:t>Media Status = Returned</w:t>
+                      </w:r>
+                    </w:p>
+                  </w:txbxContent>
+                </v:textbox>
+              </v:shape>
+              <v:shape id="_x0000_s1147" type="#_x0000_t32" style="position:absolute;left:7129;top:5335;width:0;height:1510" o:connectortype="straight">
+                <v:stroke endarrow="block"/>
+              </v:shape>
+              <v:group id="_x0000_s1164" style="position:absolute;left:8388;top:4830;width:2113;height:1835" coordorigin="8388,4830" coordsize="2113,1835">
+                <v:shape id="_x0000_s1148" type="#_x0000_t32" style="position:absolute;left:8388;top:4830;width:2113;height:0" o:connectortype="straight">
+                  <v:stroke endarrow="block"/>
+                </v:shape>
+                <v:shape id="_x0000_s1154" type="#_x0000_t32" style="position:absolute;left:10501;top:4830;width:0;height:1835" o:connectortype="straight">
+                  <v:stroke endarrow="block"/>
+                </v:shape>
+              </v:group>
+              <v:group id="_x0000_s1183" style="position:absolute;left:8388;top:5113;width:498;height:538" coordorigin="8388,5113" coordsize="498,538">
+                <v:shape id="_x0000_s1173" type="#_x0000_t32" style="position:absolute;left:8388;top:5113;width:498;height:9" o:connectortype="straight">
+                  <v:stroke endarrow="block"/>
+                </v:shape>
+                <v:shape id="_x0000_s1174" type="#_x0000_t32" style="position:absolute;left:8886;top:5122;width:0;height:529" o:connectortype="straight">
+                  <v:stroke endarrow="block"/>
+                </v:shape>
+              </v:group>
+            </v:group>
+            <v:group id="_x0000_s1189" style="position:absolute;left:8263;top:3327;width:3612;height:4298" coordorigin="8263,3327" coordsize="3612,4298">
+              <v:shape id="_x0000_s1142" type="#_x0000_t176" style="position:absolute;left:9715;top:6665;width:2160;height:960">
+                <v:textbox style="mso-next-textbox:#_x0000_s1142">
+                  <w:txbxContent>
+                    <w:p>
+                      <w:pPr>
+                        <w:jc w:val="center"/>
+                        <w:rPr>
+                          <w:b/>
+                          <w:color w:val="CCC0D9" w:themeColor="accent4" w:themeTint="66"/>
+                        </w:rPr>
+                      </w:pPr>
+                      <w:r>
+                        <w:rPr>
+                          <w:b/>
+                          <w:color w:val="CCC0D9" w:themeColor="accent4" w:themeTint="66"/>
+                        </w:rPr>
+                        <w:t>Media Status = Damaged</w:t>
+                      </w:r>
+                    </w:p>
+                  </w:txbxContent>
+                </v:textbox>
+              </v:shape>
+              <v:group id="_x0000_s1182" style="position:absolute;left:8263;top:3327;width:3038;height:3338" coordorigin="8263,3327" coordsize="3038,3338">
+                <v:shape id="_x0000_s1175" type="#_x0000_t32" style="position:absolute;left:11292;top:3327;width:9;height:3338;flip:x y" o:connectortype="straight">
+                  <v:stroke endarrow="block"/>
+                </v:shape>
+                <v:shape id="_x0000_s1176" type="#_x0000_t32" style="position:absolute;left:8263;top:3327;width:3029;height:0;flip:x" o:connectortype="straight">
+                  <v:stroke endarrow="block"/>
+                </v:shape>
+              </v:group>
+            </v:group>
+            <v:group id="_x0000_s1188" style="position:absolute;left:7555;top:2998;width:4521;height:5113" coordorigin="7555,2998" coordsize="4521,5113">
+              <v:shape id="_x0000_s1140" type="#_x0000_t176" style="position:absolute;left:7555;top:5651;width:2160;height:960">
+                <v:textbox style="mso-next-textbox:#_x0000_s1140">
+                  <w:txbxContent>
+                    <w:p>
+                      <w:pPr>
+                        <w:jc w:val="center"/>
+                        <w:rPr>
+                          <w:b/>
+                          <w:color w:val="CCC0D9" w:themeColor="accent4" w:themeTint="66"/>
+                        </w:rPr>
+                      </w:pPr>
+                      <w:r>
+                        <w:rPr>
+                          <w:b/>
+                          <w:color w:val="CCC0D9" w:themeColor="accent4" w:themeTint="66"/>
+                        </w:rPr>
+                        <w:t>Media Status = Lost</w:t>
+                      </w:r>
+                    </w:p>
+                  </w:txbxContent>
+                </v:textbox>
+              </v:shape>
+              <v:group id="_x0000_s1181" style="position:absolute;left:8263;top:2998;width:3813;height:5113" coordorigin="8263,2998" coordsize="3813,5113">
+                <v:shape id="_x0000_s1177" type="#_x0000_t32" style="position:absolute;left:8886;top:6611;width:0;height:1500" o:connectortype="straight">
+                  <v:stroke endarrow="block"/>
+                </v:shape>
+                <v:shape id="_x0000_s1178" type="#_x0000_t32" style="position:absolute;left:8886;top:8111;width:3190;height:0" o:connectortype="straight">
+                  <v:stroke endarrow="block"/>
+                </v:shape>
+                <v:shape id="_x0000_s1179" type="#_x0000_t32" style="position:absolute;left:12076;top:2999;width:0;height:5112;flip:y" o:connectortype="straight">
+                  <v:stroke endarrow="block"/>
+                </v:shape>
+                <v:shape id="_x0000_s1180" type="#_x0000_t32" style="position:absolute;left:8263;top:2998;width:3813;height:0;flip:x" o:connectortype="straight">
+                  <v:stroke endarrow="block"/>
+                </v:shape>
+              </v:group>
+            </v:group>
+          </v:group>
+        </w:pict>
+      </w:r>
+    </w:p>
+    <w:p>
+      <w:pPr>
+        <w:rPr>
+          <w:sz w:val="24"/>
+          <w:szCs w:val="24"/>
+        </w:rPr>
+      </w:pPr>
+    </w:p>
+    <w:p>
+      <w:pPr>
+        <w:rPr>
+          <w:sz w:val="24"/>
+          <w:szCs w:val="24"/>
+        </w:rPr>
+      </w:pPr>
+    </w:p>
+    <w:p>
+      <w:pPr>
+        <w:rPr>
+          <w:sz w:val="24"/>
+          <w:szCs w:val="24"/>
+        </w:rPr>
+      </w:pPr>
+    </w:p>
+    <w:p>
+      <w:pPr>
+        <w:rPr>
+          <w:sz w:val="24"/>
+          <w:szCs w:val="24"/>
+        </w:rPr>
+      </w:pPr>
+    </w:p>
+    <w:p>
+      <w:pPr>
+        <w:rPr>
+          <w:sz w:val="24"/>
+          <w:szCs w:val="24"/>
+        </w:rPr>
+      </w:pPr>
+    </w:p>
+    <w:p>
+      <w:pPr>
+        <w:rPr>
+          <w:sz w:val="24"/>
+          <w:szCs w:val="24"/>
+        </w:rPr>
+      </w:pPr>
+    </w:p>
+    <w:p>
+      <w:pPr>
+        <w:rPr>
+          <w:sz w:val="24"/>
+          <w:szCs w:val="24"/>
+        </w:rPr>
+      </w:pPr>
+    </w:p>
+    <w:p>
+      <w:pPr>
+        <w:tabs>
+          <w:tab w:val="left" w:pos="3983"/>
+        </w:tabs>
+        <w:rPr>
+          <w:sz w:val="24"/>
+          <w:szCs w:val="24"/>
+        </w:rPr>
+      </w:pPr>
+      <w:r>
+        <w:rPr>
+          <w:sz w:val="24"/>
+          <w:szCs w:val="24"/>
+        </w:rPr>
+        <w:tab/>
+      </w:r>
+    </w:p>
+    <w:p>
+      <w:pPr>
+        <w:rPr>
+          <w:sz w:val="24"/>
+          <w:szCs w:val="24"/>
+        </w:rPr>
+      </w:pPr>
+    </w:p>
+    <w:p>
+      <w:pPr>
+        <w:rPr>
+          <w:sz w:val="24"/>
+          <w:szCs w:val="24"/>
+        </w:rPr>
+      </w:pPr>
+    </w:p>
+    <w:p>
+      <w:pPr>
+        <w:rPr>
+          <w:sz w:val="24"/>
+          <w:szCs w:val="24"/>
+        </w:rPr>
+      </w:pPr>
+    </w:p>
+    <w:p>
+      <w:pPr>
+        <w:rPr>
+          <w:sz w:val="24"/>
+          <w:szCs w:val="24"/>
+        </w:rPr>
+      </w:pPr>
+    </w:p>
+    <w:p>
+      <w:pPr>
+        <w:rPr>
+          <w:sz w:val="24"/>
+          <w:szCs w:val="24"/>
+        </w:rPr>
+      </w:pPr>
+    </w:p>
+    <w:p>
+      <w:pPr>
+        <w:rPr>
+          <w:sz w:val="24"/>
+          <w:szCs w:val="24"/>
+        </w:rPr>
+      </w:pPr>
+    </w:p>
+    <w:p>
+      <w:pPr>
+        <w:tabs>
+          <w:tab w:val="left" w:pos="1987"/>
+        </w:tabs>
+        <w:rPr>
+          <w:sz w:val="24"/>
+          <w:szCs w:val="24"/>
+        </w:rPr>
+      </w:pPr>
+    </w:p>
+    <w:p>
+      <w:pPr>
+        <w:tabs>
+          <w:tab w:val="left" w:pos="1987"/>
+        </w:tabs>
+        <w:rPr>
+          <w:sz w:val="24"/>
+          <w:szCs w:val="24"/>
+        </w:rPr>
+      </w:pPr>
+    </w:p>
+    <w:p>
+      <w:pPr>
+        <w:tabs>
+          <w:tab w:val="left" w:pos="1987"/>
+        </w:tabs>
+        <w:rPr>
+          <w:sz w:val="24"/>
+          <w:szCs w:val="24"/>
+        </w:rPr>
+      </w:pPr>
     </w:p>
     <w:sectPr>
       <w:pgSz w:w="12240" w:h="15840"/>
@@ -2201,6 +2520,36 @@
       <w:ind w:left="720"/>
       <w:contextualSpacing/>
     </w:pPr>
+  </w:style>
+  <w:style w:type="paragraph" w:styleId="BalloonText">
+    <w:name w:val="Balloon Text"/>
+    <w:basedOn w:val="Normal"/>
+    <w:link w:val="BalloonTextChar"/>
+    <w:uiPriority w:val="99"/>
+    <w:semiHidden/>
+    <w:unhideWhenUsed/>
+    <w:rsid w:val="006B457F"/>
+    <w:pPr>
+      <w:spacing w:after="0" w:line="240" w:lineRule="auto"/>
+    </w:pPr>
+    <w:rPr>
+      <w:rFonts w:ascii="Tahoma" w:hAnsi="Tahoma" w:cs="Tahoma"/>
+      <w:sz w:val="16"/>
+      <w:szCs w:val="16"/>
+    </w:rPr>
+  </w:style>
+  <w:style w:type="character" w:customStyle="1" w:styleId="BalloonTextChar">
+    <w:name w:val="Balloon Text Char"/>
+    <w:basedOn w:val="DefaultParagraphFont"/>
+    <w:link w:val="BalloonText"/>
+    <w:uiPriority w:val="99"/>
+    <w:semiHidden/>
+    <w:rsid w:val="006B457F"/>
+    <w:rPr>
+      <w:rFonts w:ascii="Tahoma" w:hAnsi="Tahoma" w:cs="Tahoma"/>
+      <w:sz w:val="16"/>
+      <w:szCs w:val="16"/>
+    </w:rPr>
   </w:style>
 </w:styles>
 </file>
@@ -2493,7 +2842,7 @@
 </file>
 
 <file path=customXml/itemProps1.xml><?xml version="1.0" encoding="utf-8"?>
-<ds:datastoreItem xmlns:ds="http://schemas.openxmlformats.org/officeDocument/2006/customXml" ds:itemID="{9946A89C-F993-4737-A719-EAA4DC8E7BA1}">
+<ds:datastoreItem xmlns:ds="http://schemas.openxmlformats.org/officeDocument/2006/customXml" ds:itemID="{985D3AEB-9AB2-446B-8A7B-9816274F30C8}">
   <ds:schemaRefs>
     <ds:schemaRef ds:uri="http://schemas.openxmlformats.org/officeDocument/2006/bibliography"/>
   </ds:schemaRefs>

</xml_diff>